<commit_message>
nobug ### 更新 20200216 1141
</commit_message>
<xml_diff>
--- a/Android notes/2020/RecyclerView.docx
+++ b/Android notes/2020/RecyclerView.docx
@@ -39,15 +39,15 @@
       <w:pPr>
         <w:spacing w:line="276" w:lineRule="auto"/>
         <w:rPr>
-          <w:rFonts w:ascii="Microsoft YaHei" w:eastAsia="Microsoft YaHei" w:hAnsi="Microsoft YaHei" w:cs="Consolas"/>
-          <w:color w:val="333333"/>
-          <w:sz w:val="18"/>
-          <w:szCs w:val="18"/>
-        </w:rPr>
-      </w:pPr>
-      <w:r>
-        <w:rPr>
-          <w:rFonts w:ascii="Microsoft YaHei" w:eastAsia="Microsoft YaHei" w:hAnsi="Microsoft YaHei" w:cs="Consolas"/>
+          <w:rFonts w:ascii="微软雅黑" w:eastAsia="微软雅黑" w:hAnsi="微软雅黑" w:cs="Consolas"/>
+          <w:color w:val="333333"/>
+          <w:sz w:val="18"/>
+          <w:szCs w:val="18"/>
+        </w:rPr>
+      </w:pPr>
+      <w:r>
+        <w:rPr>
+          <w:rFonts w:ascii="微软雅黑" w:eastAsia="微软雅黑" w:hAnsi="微软雅黑" w:cs="Consolas"/>
           <w:color w:val="333333"/>
           <w:sz w:val="18"/>
           <w:szCs w:val="18"/>
@@ -55,33 +55,23 @@
         <w:t>参考：</w:t>
       </w:r>
       <w:r>
-        <w:rPr>
-          <w:rFonts w:ascii="Microsoft YaHei" w:eastAsia="Microsoft YaHei" w:hAnsi="Microsoft YaHei"/>
-          <w:sz w:val="18"/>
-          <w:szCs w:val="18"/>
-        </w:rPr>
         <w:fldChar w:fldCharType="begin"/>
       </w:r>
       <w:r>
         <w:rPr>
-          <w:rFonts w:ascii="Microsoft YaHei" w:eastAsia="Microsoft YaHei" w:hAnsi="Microsoft YaHei"/>
+          <w:rFonts w:ascii="微软雅黑" w:eastAsia="微软雅黑" w:hAnsi="微软雅黑"/>
           <w:sz w:val="18"/>
           <w:szCs w:val="18"/>
         </w:rPr>
         <w:instrText xml:space="preserve"> HYPERLINK "http://www.jianshu.com/p/ff6082c0867e?mType=Group" </w:instrText>
       </w:r>
       <w:r>
-        <w:rPr>
-          <w:rFonts w:ascii="Microsoft YaHei" w:eastAsia="Microsoft YaHei" w:hAnsi="Microsoft YaHei"/>
-          <w:sz w:val="18"/>
-          <w:szCs w:val="18"/>
-        </w:rPr>
         <w:fldChar w:fldCharType="separate"/>
       </w:r>
       <w:r>
         <w:rPr>
           <w:rStyle w:val="a8"/>
-          <w:rFonts w:ascii="Microsoft YaHei" w:eastAsia="Microsoft YaHei" w:hAnsi="Microsoft YaHei" w:cs="Consolas"/>
+          <w:rFonts w:ascii="微软雅黑" w:eastAsia="微软雅黑" w:hAnsi="微软雅黑" w:cs="Consolas"/>
           <w:sz w:val="18"/>
           <w:szCs w:val="18"/>
         </w:rPr>
@@ -90,7 +80,7 @@
       <w:r>
         <w:rPr>
           <w:rStyle w:val="a8"/>
-          <w:rFonts w:ascii="Microsoft YaHei" w:eastAsia="Microsoft YaHei" w:hAnsi="Microsoft YaHei" w:cs="Consolas"/>
+          <w:rFonts w:ascii="微软雅黑" w:eastAsia="微软雅黑" w:hAnsi="微软雅黑" w:cs="Consolas"/>
           <w:sz w:val="18"/>
           <w:szCs w:val="18"/>
         </w:rPr>
@@ -102,64 +92,46 @@
         <w:ind w:firstLineChars="300" w:firstLine="540"/>
         <w:rPr>
           <w:rStyle w:val="a8"/>
-          <w:rFonts w:ascii="Microsoft YaHei" w:eastAsia="Microsoft YaHei" w:hAnsi="Microsoft YaHei" w:cs="Consolas"/>
-          <w:sz w:val="18"/>
-          <w:szCs w:val="18"/>
-        </w:rPr>
-      </w:pPr>
-      <w:r>
-        <w:rPr>
-          <w:rStyle w:val="a8"/>
-          <w:rFonts w:ascii="Microsoft YaHei" w:eastAsia="Microsoft YaHei" w:hAnsi="Microsoft YaHei" w:cs="Consolas"/>
-          <w:sz w:val="18"/>
-          <w:szCs w:val="18"/>
-        </w:rPr>
-        <w:fldChar w:fldCharType="begin"/>
-      </w:r>
-      <w:r>
-        <w:rPr>
-          <w:rStyle w:val="a8"/>
-          <w:rFonts w:ascii="Microsoft YaHei" w:eastAsia="Microsoft YaHei" w:hAnsi="Microsoft YaHei" w:cs="Consolas"/>
-          <w:sz w:val="18"/>
-          <w:szCs w:val="18"/>
-        </w:rPr>
-        <w:instrText xml:space="preserve"> HYPERLINK "https://blog.csdn.net/qq_23012315/article/details/50807224" </w:instrText>
-      </w:r>
-      <w:r>
-        <w:rPr>
-          <w:rStyle w:val="a8"/>
-          <w:rFonts w:ascii="Microsoft YaHei" w:eastAsia="Microsoft YaHei" w:hAnsi="Microsoft YaHei" w:cs="Consolas"/>
-          <w:sz w:val="18"/>
-          <w:szCs w:val="18"/>
-        </w:rPr>
-        <w:fldChar w:fldCharType="separate"/>
-      </w:r>
-      <w:r>
-        <w:rPr>
-          <w:rStyle w:val="a8"/>
-          <w:rFonts w:ascii="Microsoft YaHei" w:eastAsia="Microsoft YaHei" w:hAnsi="Microsoft YaHei" w:cs="Consolas"/>
-          <w:sz w:val="18"/>
-          <w:szCs w:val="18"/>
-        </w:rPr>
-        <w:t>https://blog.csdn.net/qq_23012315/article/details/50807224</w:t>
-      </w:r>
-      <w:r>
-        <w:rPr>
-          <w:rStyle w:val="a8"/>
-          <w:rFonts w:ascii="Microsoft YaHei" w:eastAsia="Microsoft YaHei" w:hAnsi="Microsoft YaHei" w:cs="Consolas"/>
-          <w:sz w:val="18"/>
-          <w:szCs w:val="18"/>
-        </w:rPr>
-        <w:fldChar w:fldCharType="end"/>
-      </w:r>
+          <w:rFonts w:ascii="微软雅黑" w:eastAsia="微软雅黑" w:hAnsi="微软雅黑" w:cs="Consolas"/>
+          <w:sz w:val="18"/>
+          <w:szCs w:val="18"/>
+        </w:rPr>
+      </w:pPr>
+      <w:hyperlink r:id="rId7" w:history="1">
+        <w:r>
+          <w:rPr>
+            <w:rStyle w:val="a8"/>
+            <w:rFonts w:ascii="微软雅黑" w:eastAsia="微软雅黑" w:hAnsi="微软雅黑" w:cs="Consolas"/>
+            <w:sz w:val="18"/>
+            <w:szCs w:val="18"/>
+          </w:rPr>
+          <w:t>https://blog.csdn.net/qq_23012315/article/details/50807224</w:t>
+        </w:r>
+      </w:hyperlink>
     </w:p>
     <w:p>
       <w:pPr>
-        <w:rPr>
-          <w:rFonts w:hint="eastAsia"/>
-        </w:rPr>
-      </w:pPr>
+        <w:ind w:firstLineChars="300" w:firstLine="540"/>
+        <w:rPr>
+          <w:rStyle w:val="a8"/>
+          <w:rFonts w:ascii="微软雅黑" w:eastAsia="微软雅黑" w:hAnsi="微软雅黑" w:cs="Consolas" w:hint="eastAsia"/>
+          <w:sz w:val="18"/>
+          <w:szCs w:val="18"/>
+        </w:rPr>
+      </w:pPr>
+      <w:hyperlink r:id="rId8" w:history="1">
+        <w:r>
+          <w:rPr>
+            <w:rStyle w:val="a8"/>
+            <w:rFonts w:ascii="微软雅黑" w:eastAsia="微软雅黑" w:hAnsi="微软雅黑" w:cs="Consolas"/>
+            <w:sz w:val="18"/>
+            <w:szCs w:val="18"/>
+          </w:rPr>
+          <w:t>https://zhooker.github.io/2017/08/14/%E5%85%B3%E4%BA%8ERecyclerview%E7%9A%84%E7%BC%93%E5%AD%98%E6%9C%BA%E5%88%B6%E7%9A%84%E7%90%86%E8%A7%A3/</w:t>
+        </w:r>
+      </w:hyperlink>
     </w:p>
+    <w:p/>
     <w:p>
       <w:pPr>
         <w:pStyle w:val="a3"/>
@@ -170,16 +142,16 @@
         <w:spacing w:line="276" w:lineRule="auto"/>
         <w:ind w:firstLineChars="0"/>
         <w:rPr>
-          <w:rFonts w:ascii="Microsoft YaHei" w:eastAsia="Microsoft YaHei" w:hAnsi="Microsoft YaHei" w:cs="Consolas"/>
-          <w:color w:val="333333"/>
-          <w:sz w:val="18"/>
-          <w:szCs w:val="18"/>
-        </w:rPr>
-      </w:pPr>
-      <w:proofErr w:type="spellStart"/>
-      <w:r>
-        <w:rPr>
-          <w:rFonts w:ascii="Microsoft YaHei" w:eastAsia="Microsoft YaHei" w:hAnsi="Microsoft YaHei" w:cs="Consolas"/>
+          <w:rFonts w:ascii="微软雅黑" w:eastAsia="微软雅黑" w:hAnsi="微软雅黑" w:cs="Consolas"/>
+          <w:color w:val="333333"/>
+          <w:sz w:val="18"/>
+          <w:szCs w:val="18"/>
+        </w:rPr>
+      </w:pPr>
+      <w:proofErr w:type="spellStart"/>
+      <w:r>
+        <w:rPr>
+          <w:rFonts w:ascii="微软雅黑" w:eastAsia="微软雅黑" w:hAnsi="微软雅黑" w:cs="Consolas"/>
           <w:color w:val="333333"/>
           <w:sz w:val="18"/>
           <w:szCs w:val="18"/>
@@ -189,7 +161,7 @@
       <w:proofErr w:type="spellEnd"/>
       <w:r>
         <w:rPr>
-          <w:rFonts w:ascii="Microsoft YaHei" w:eastAsia="Microsoft YaHei" w:hAnsi="Microsoft YaHei" w:cs="Consolas" w:hint="eastAsia"/>
+          <w:rFonts w:ascii="微软雅黑" w:eastAsia="微软雅黑" w:hAnsi="微软雅黑" w:cs="Consolas" w:hint="eastAsia"/>
           <w:color w:val="333333"/>
           <w:sz w:val="18"/>
           <w:szCs w:val="18"/>
@@ -199,7 +171,7 @@
       <w:proofErr w:type="spellStart"/>
       <w:r>
         <w:rPr>
-          <w:rFonts w:ascii="Microsoft YaHei" w:eastAsia="Microsoft YaHei" w:hAnsi="Microsoft YaHei" w:cs="Consolas"/>
+          <w:rFonts w:ascii="微软雅黑" w:eastAsia="微软雅黑" w:hAnsi="微软雅黑" w:cs="Consolas"/>
           <w:color w:val="333333"/>
           <w:sz w:val="18"/>
           <w:szCs w:val="18"/>
@@ -209,7 +181,7 @@
       <w:proofErr w:type="spellEnd"/>
       <w:r>
         <w:rPr>
-          <w:rFonts w:ascii="Microsoft YaHei" w:eastAsia="Microsoft YaHei" w:hAnsi="Microsoft YaHei" w:cs="Consolas" w:hint="eastAsia"/>
+          <w:rFonts w:ascii="微软雅黑" w:eastAsia="微软雅黑" w:hAnsi="微软雅黑" w:cs="Consolas" w:hint="eastAsia"/>
           <w:color w:val="333333"/>
           <w:sz w:val="18"/>
           <w:szCs w:val="18"/>
@@ -223,16 +195,16 @@
         <w:spacing w:line="276" w:lineRule="auto"/>
         <w:ind w:left="360" w:firstLineChars="0" w:firstLine="0"/>
         <w:rPr>
-          <w:rFonts w:ascii="Microsoft YaHei" w:eastAsia="Microsoft YaHei" w:hAnsi="Microsoft YaHei"/>
-          <w:sz w:val="18"/>
-          <w:szCs w:val="18"/>
-        </w:rPr>
-      </w:pPr>
-      <w:hyperlink r:id="rId7" w:history="1">
+          <w:rFonts w:ascii="微软雅黑" w:eastAsia="微软雅黑" w:hAnsi="微软雅黑"/>
+          <w:sz w:val="18"/>
+          <w:szCs w:val="18"/>
+        </w:rPr>
+      </w:pPr>
+      <w:hyperlink r:id="rId9" w:history="1">
         <w:r>
           <w:rPr>
             <w:rStyle w:val="a8"/>
-            <w:rFonts w:ascii="Microsoft YaHei" w:eastAsia="Microsoft YaHei" w:hAnsi="Microsoft YaHei"/>
+            <w:rFonts w:ascii="微软雅黑" w:eastAsia="微软雅黑" w:hAnsi="微软雅黑"/>
             <w:sz w:val="18"/>
             <w:szCs w:val="18"/>
           </w:rPr>
@@ -246,16 +218,16 @@
         <w:spacing w:line="276" w:lineRule="auto"/>
         <w:ind w:left="360" w:firstLineChars="0" w:firstLine="0"/>
         <w:rPr>
-          <w:rFonts w:ascii="Microsoft YaHei" w:eastAsia="Microsoft YaHei" w:hAnsi="Microsoft YaHei"/>
-          <w:sz w:val="18"/>
-          <w:szCs w:val="18"/>
-        </w:rPr>
-      </w:pPr>
-      <w:hyperlink r:id="rId8" w:history="1">
+          <w:rFonts w:ascii="微软雅黑" w:eastAsia="微软雅黑" w:hAnsi="微软雅黑"/>
+          <w:sz w:val="18"/>
+          <w:szCs w:val="18"/>
+        </w:rPr>
+      </w:pPr>
+      <w:hyperlink r:id="rId10" w:history="1">
         <w:r>
           <w:rPr>
             <w:rStyle w:val="a8"/>
-            <w:rFonts w:ascii="Microsoft YaHei" w:eastAsia="Microsoft YaHei" w:hAnsi="Microsoft YaHei"/>
+            <w:rFonts w:ascii="微软雅黑" w:eastAsia="微软雅黑" w:hAnsi="微软雅黑"/>
             <w:sz w:val="18"/>
             <w:szCs w:val="18"/>
           </w:rPr>
@@ -270,24 +242,22 @@
         <w:ind w:left="360" w:firstLineChars="0" w:firstLine="0"/>
         <w:rPr>
           <w:rStyle w:val="a8"/>
-          <w:rFonts w:ascii="Microsoft YaHei" w:eastAsia="Microsoft YaHei" w:hAnsi="Microsoft YaHei" w:hint="eastAsia"/>
-          <w:sz w:val="18"/>
-          <w:szCs w:val="18"/>
-        </w:rPr>
-      </w:pPr>
-      <w:hyperlink r:id="rId9" w:history="1">
+          <w:rFonts w:ascii="微软雅黑" w:eastAsia="微软雅黑" w:hAnsi="微软雅黑"/>
+          <w:sz w:val="18"/>
+          <w:szCs w:val="18"/>
+        </w:rPr>
+      </w:pPr>
+      <w:hyperlink r:id="rId11" w:history="1">
         <w:r>
           <w:rPr>
             <w:rStyle w:val="a8"/>
-            <w:rFonts w:ascii="Microsoft YaHei" w:eastAsia="Microsoft YaHei" w:hAnsi="Microsoft YaHei"/>
+            <w:rFonts w:ascii="微软雅黑" w:eastAsia="微软雅黑" w:hAnsi="微软雅黑"/>
             <w:sz w:val="18"/>
             <w:szCs w:val="18"/>
           </w:rPr>
           <w:t>https://zhuanlan.zhihu.com/p/23339185</w:t>
         </w:r>
       </w:hyperlink>
-      <w:bookmarkStart w:id="0" w:name="_GoBack"/>
-      <w:bookmarkEnd w:id="0"/>
     </w:p>
     <w:p>
       <w:pPr>
@@ -299,14 +269,14 @@
         <w:spacing w:line="276" w:lineRule="auto"/>
         <w:ind w:firstLineChars="0"/>
         <w:rPr>
-          <w:rFonts w:ascii="Microsoft YaHei" w:eastAsia="Microsoft YaHei" w:hAnsi="Microsoft YaHei"/>
-          <w:sz w:val="18"/>
-          <w:szCs w:val="18"/>
-        </w:rPr>
-      </w:pPr>
-      <w:r>
-        <w:rPr>
-          <w:rFonts w:ascii="Microsoft YaHei" w:eastAsia="Microsoft YaHei" w:hAnsi="Microsoft YaHei" w:hint="eastAsia"/>
+          <w:rFonts w:ascii="微软雅黑" w:eastAsia="微软雅黑" w:hAnsi="微软雅黑"/>
+          <w:sz w:val="18"/>
+          <w:szCs w:val="18"/>
+        </w:rPr>
+      </w:pPr>
+      <w:r>
+        <w:rPr>
+          <w:rFonts w:ascii="微软雅黑" w:eastAsia="微软雅黑" w:hAnsi="微软雅黑" w:hint="eastAsia"/>
           <w:sz w:val="18"/>
           <w:szCs w:val="18"/>
         </w:rPr>
@@ -317,9 +287,6 @@
       <w:pPr>
         <w:pStyle w:val="a3"/>
         <w:ind w:left="780" w:firstLineChars="0" w:firstLine="0"/>
-        <w:rPr>
-          <w:rFonts w:hint="eastAsia"/>
-        </w:rPr>
       </w:pPr>
       <w:r>
         <w:fldChar w:fldCharType="begin"/>
@@ -328,6 +295,36 @@
         <w:instrText xml:space="preserve"> INCLUDEPICTURE "https://pic2.zhimg.com/80/v2-0ea7851996a39115901c2ae3cd5767dd_hd.png" \* MERGEFORMATINET </w:instrText>
       </w:r>
       <w:r>
+        <w:fldChar w:fldCharType="separate"/>
+      </w:r>
+      <w:r>
+        <w:rPr>
+          <w:noProof/>
+        </w:rPr>
+        <w:fldChar w:fldCharType="begin"/>
+      </w:r>
+      <w:r>
+        <w:rPr>
+          <w:noProof/>
+        </w:rPr>
+        <w:instrText xml:space="preserve"> </w:instrText>
+      </w:r>
+      <w:r>
+        <w:rPr>
+          <w:noProof/>
+        </w:rPr>
+        <w:instrText>INCLUDEPICTURE  "https://pic2.zhimg.com/80/v2-0ea7851996a39115901c2ae3cd5767dd_hd.png" \* MERGEFORMATINET</w:instrText>
+      </w:r>
+      <w:r>
+        <w:rPr>
+          <w:noProof/>
+        </w:rPr>
+        <w:instrText xml:space="preserve"> </w:instrText>
+      </w:r>
+      <w:r>
+        <w:rPr>
+          <w:noProof/>
+        </w:rPr>
         <w:fldChar w:fldCharType="separate"/>
       </w:r>
       <w:r>
@@ -354,32 +351,74 @@
             <v:path o:extrusionok="f" gradientshapeok="t" o:connecttype="rect"/>
             <o:lock v:ext="edit" aspectratio="t"/>
           </v:shapetype>
-          <v:shape id="_x0000_i1026" type="#_x0000_t75" alt="https://pic2.zhimg.com/80/v2-0ea7851996a39115901c2ae3cd5767dd_hd.png" style="width:309.35pt;height:134pt;mso-width-percent:0;mso-height-percent:0;mso-width-percent:0;mso-height-percent:0">
-            <v:imagedata r:id="rId10" r:href="rId11"/>
-          </v:shape>
-        </w:pict>
-      </w:r>
-      <w:r>
-        <w:fldChar w:fldCharType="end"/>
-      </w:r>
-      <w:r>
-        <w:fldChar w:fldCharType="begin"/>
-      </w:r>
-      <w:r>
-        <w:instrText xml:space="preserve"> INCLUDEPICTURE "https://pic4.zhimg.com/80/v2-746b3372c1f813d990681280fe5e93b3_hd.jpg" \* MERGEFORMATINET </w:instrText>
-      </w:r>
-      <w:r>
-        <w:fldChar w:fldCharType="separate"/>
-      </w:r>
-      <w:r>
-        <w:rPr>
-          <w:noProof/>
-        </w:rPr>
-        <w:pict w14:anchorId="572D6486">
-          <v:shape id="_x0000_i1025" type="#_x0000_t75" alt="https://pic4.zhimg.com/80/v2-746b3372c1f813d990681280fe5e93b3_hd.jpg" style="width:305.35pt;height:239.35pt;mso-width-percent:0;mso-height-percent:0;mso-width-percent:0;mso-height-percent:0">
+          <v:shape id="_x0000_i1026" type="#_x0000_t75" alt="https://pic2.zhimg.com/80/v2-0ea7851996a39115901c2ae3cd5767dd_hd.png" style="width:309.75pt;height:133.8pt;mso-width-percent:0;mso-height-percent:0;mso-width-percent:0;mso-height-percent:0">
             <v:imagedata r:id="rId12" r:href="rId13"/>
           </v:shape>
         </w:pict>
+      </w:r>
+      <w:r>
+        <w:rPr>
+          <w:noProof/>
+        </w:rPr>
+        <w:fldChar w:fldCharType="end"/>
+      </w:r>
+      <w:r>
+        <w:fldChar w:fldCharType="end"/>
+      </w:r>
+      <w:r>
+        <w:fldChar w:fldCharType="begin"/>
+      </w:r>
+      <w:r>
+        <w:instrText xml:space="preserve"> INCLUDEPICTURE "https://pic4.zhimg.com/80/v2-746b3372c1f813d990681280fe5e93b3_hd.jpg" \* MERGEFORMATINET </w:instrText>
+      </w:r>
+      <w:r>
+        <w:fldChar w:fldCharType="separate"/>
+      </w:r>
+      <w:r>
+        <w:rPr>
+          <w:noProof/>
+        </w:rPr>
+        <w:fldChar w:fldCharType="begin"/>
+      </w:r>
+      <w:r>
+        <w:rPr>
+          <w:noProof/>
+        </w:rPr>
+        <w:instrText xml:space="preserve"> </w:instrText>
+      </w:r>
+      <w:r>
+        <w:rPr>
+          <w:noProof/>
+        </w:rPr>
+        <w:instrText>INCLUDEPICTURE  "https://pic4.zhimg.com/80/v2-746b3372c1f813d990681280fe5e93b3_hd.jpg" \* MERGEFORMATINET</w:instrText>
+      </w:r>
+      <w:r>
+        <w:rPr>
+          <w:noProof/>
+        </w:rPr>
+        <w:instrText xml:space="preserve"> </w:instrText>
+      </w:r>
+      <w:r>
+        <w:rPr>
+          <w:noProof/>
+        </w:rPr>
+        <w:fldChar w:fldCharType="separate"/>
+      </w:r>
+      <w:r>
+        <w:rPr>
+          <w:noProof/>
+        </w:rPr>
+        <w:pict w14:anchorId="572D6486">
+          <v:shape id="_x0000_i1025" type="#_x0000_t75" alt="https://pic4.zhimg.com/80/v2-746b3372c1f813d990681280fe5e93b3_hd.jpg" style="width:305.65pt;height:239.1pt;mso-width-percent:0;mso-height-percent:0;mso-width-percent:0;mso-height-percent:0">
+            <v:imagedata r:id="rId14" r:href="rId15"/>
+          </v:shape>
+        </w:pict>
+      </w:r>
+      <w:r>
+        <w:rPr>
+          <w:noProof/>
+        </w:rPr>
+        <w:fldChar w:fldCharType="end"/>
       </w:r>
       <w:r>
         <w:fldChar w:fldCharType="end"/>
@@ -395,14 +434,14 @@
         <w:spacing w:line="276" w:lineRule="auto"/>
         <w:ind w:firstLineChars="0"/>
         <w:rPr>
-          <w:rFonts w:ascii="Microsoft YaHei" w:eastAsia="Microsoft YaHei" w:hAnsi="Microsoft YaHei"/>
-          <w:sz w:val="18"/>
-          <w:szCs w:val="18"/>
-        </w:rPr>
-      </w:pPr>
-      <w:r>
-        <w:rPr>
-          <w:rFonts w:ascii="Microsoft YaHei" w:eastAsia="Microsoft YaHei" w:hAnsi="Microsoft YaHei" w:hint="eastAsia"/>
+          <w:rFonts w:ascii="微软雅黑" w:eastAsia="微软雅黑" w:hAnsi="微软雅黑"/>
+          <w:sz w:val="18"/>
+          <w:szCs w:val="18"/>
+        </w:rPr>
+      </w:pPr>
+      <w:r>
+        <w:rPr>
+          <w:rFonts w:ascii="微软雅黑" w:eastAsia="微软雅黑" w:hAnsi="微软雅黑" w:hint="eastAsia"/>
           <w:sz w:val="18"/>
           <w:szCs w:val="18"/>
         </w:rPr>
@@ -419,15 +458,15 @@
         <w:spacing w:line="276" w:lineRule="auto"/>
         <w:ind w:firstLineChars="0"/>
         <w:rPr>
-          <w:rFonts w:ascii="Microsoft YaHei" w:eastAsia="Microsoft YaHei" w:hAnsi="Microsoft YaHei"/>
-          <w:sz w:val="18"/>
-          <w:szCs w:val="18"/>
-        </w:rPr>
-      </w:pPr>
-      <w:proofErr w:type="spellStart"/>
-      <w:r>
-        <w:rPr>
-          <w:rFonts w:ascii="Microsoft YaHei" w:eastAsia="Microsoft YaHei" w:hAnsi="Microsoft YaHei"/>
+          <w:rFonts w:ascii="微软雅黑" w:eastAsia="微软雅黑" w:hAnsi="微软雅黑"/>
+          <w:sz w:val="18"/>
+          <w:szCs w:val="18"/>
+        </w:rPr>
+      </w:pPr>
+      <w:proofErr w:type="spellStart"/>
+      <w:r>
+        <w:rPr>
+          <w:rFonts w:ascii="微软雅黑" w:eastAsia="微软雅黑" w:hAnsi="微软雅黑"/>
           <w:sz w:val="18"/>
           <w:szCs w:val="18"/>
         </w:rPr>
@@ -436,7 +475,7 @@
       <w:proofErr w:type="spellEnd"/>
       <w:r>
         <w:rPr>
-          <w:rFonts w:ascii="Microsoft YaHei" w:eastAsia="Microsoft YaHei" w:hAnsi="Microsoft YaHei" w:hint="eastAsia"/>
+          <w:rFonts w:ascii="微软雅黑" w:eastAsia="微软雅黑" w:hAnsi="微软雅黑" w:hint="eastAsia"/>
           <w:sz w:val="18"/>
           <w:szCs w:val="18"/>
         </w:rPr>
@@ -444,7 +483,7 @@
       </w:r>
       <w:r>
         <w:rPr>
-          <w:rFonts w:ascii="Microsoft YaHei" w:eastAsia="Microsoft YaHei" w:hAnsi="Microsoft YaHei" w:hint="eastAsia"/>
+          <w:rFonts w:ascii="微软雅黑" w:eastAsia="微软雅黑" w:hAnsi="微软雅黑" w:hint="eastAsia"/>
           <w:sz w:val="18"/>
           <w:szCs w:val="18"/>
         </w:rPr>
@@ -461,15 +500,15 @@
         <w:spacing w:line="276" w:lineRule="auto"/>
         <w:ind w:firstLineChars="0"/>
         <w:rPr>
-          <w:rFonts w:ascii="Microsoft YaHei" w:eastAsia="Microsoft YaHei" w:hAnsi="Microsoft YaHei"/>
-          <w:sz w:val="18"/>
-          <w:szCs w:val="18"/>
-        </w:rPr>
-      </w:pPr>
-      <w:proofErr w:type="spellStart"/>
-      <w:r>
-        <w:rPr>
-          <w:rFonts w:ascii="Microsoft YaHei" w:eastAsia="Microsoft YaHei" w:hAnsi="Microsoft YaHei"/>
+          <w:rFonts w:ascii="微软雅黑" w:eastAsia="微软雅黑" w:hAnsi="微软雅黑"/>
+          <w:sz w:val="18"/>
+          <w:szCs w:val="18"/>
+        </w:rPr>
+      </w:pPr>
+      <w:proofErr w:type="spellStart"/>
+      <w:r>
+        <w:rPr>
+          <w:rFonts w:ascii="微软雅黑" w:eastAsia="微软雅黑" w:hAnsi="微软雅黑"/>
           <w:sz w:val="18"/>
           <w:szCs w:val="18"/>
         </w:rPr>
@@ -477,7 +516,7 @@
       </w:r>
       <w:r>
         <w:rPr>
-          <w:rFonts w:ascii="Microsoft YaHei" w:eastAsia="Microsoft YaHei" w:hAnsi="Microsoft YaHei" w:hint="eastAsia"/>
+          <w:rFonts w:ascii="微软雅黑" w:eastAsia="微软雅黑" w:hAnsi="微软雅黑" w:hint="eastAsia"/>
           <w:sz w:val="18"/>
           <w:szCs w:val="18"/>
         </w:rPr>
@@ -486,7 +525,7 @@
       <w:proofErr w:type="spellEnd"/>
       <w:r>
         <w:rPr>
-          <w:rFonts w:ascii="Microsoft YaHei" w:eastAsia="Microsoft YaHei" w:hAnsi="Microsoft YaHei" w:hint="eastAsia"/>
+          <w:rFonts w:ascii="微软雅黑" w:eastAsia="微软雅黑" w:hAnsi="微软雅黑" w:hint="eastAsia"/>
           <w:sz w:val="18"/>
           <w:szCs w:val="18"/>
         </w:rPr>
@@ -494,7 +533,7 @@
       </w:r>
       <w:r>
         <w:rPr>
-          <w:rFonts w:ascii="Microsoft YaHei" w:eastAsia="Microsoft YaHei" w:hAnsi="Microsoft YaHei" w:hint="eastAsia"/>
+          <w:rFonts w:ascii="微软雅黑" w:eastAsia="微软雅黑" w:hAnsi="微软雅黑" w:hint="eastAsia"/>
           <w:sz w:val="18"/>
           <w:szCs w:val="18"/>
         </w:rPr>
@@ -502,7 +541,7 @@
       </w:r>
       <w:r>
         <w:rPr>
-          <w:rFonts w:ascii="Microsoft YaHei" w:eastAsia="Microsoft YaHei" w:hAnsi="Microsoft YaHei" w:hint="eastAsia"/>
+          <w:rFonts w:ascii="微软雅黑" w:eastAsia="微软雅黑" w:hAnsi="微软雅黑" w:hint="eastAsia"/>
           <w:sz w:val="18"/>
           <w:szCs w:val="18"/>
         </w:rPr>
@@ -511,7 +550,7 @@
       <w:proofErr w:type="spellStart"/>
       <w:r>
         <w:rPr>
-          <w:rFonts w:ascii="Microsoft YaHei" w:eastAsia="Microsoft YaHei" w:hAnsi="Microsoft YaHei"/>
+          <w:rFonts w:ascii="微软雅黑" w:eastAsia="微软雅黑" w:hAnsi="微软雅黑"/>
           <w:sz w:val="18"/>
           <w:szCs w:val="18"/>
         </w:rPr>
@@ -519,7 +558,7 @@
       </w:r>
       <w:r>
         <w:rPr>
-          <w:rFonts w:ascii="Microsoft YaHei" w:eastAsia="Microsoft YaHei" w:hAnsi="Microsoft YaHei" w:hint="eastAsia"/>
+          <w:rFonts w:ascii="微软雅黑" w:eastAsia="微软雅黑" w:hAnsi="微软雅黑" w:hint="eastAsia"/>
           <w:sz w:val="18"/>
           <w:szCs w:val="18"/>
         </w:rPr>
@@ -528,7 +567,7 @@
       <w:proofErr w:type="spellEnd"/>
       <w:r>
         <w:rPr>
-          <w:rFonts w:ascii="Microsoft YaHei" w:eastAsia="Microsoft YaHei" w:hAnsi="Microsoft YaHei" w:hint="eastAsia"/>
+          <w:rFonts w:ascii="微软雅黑" w:eastAsia="微软雅黑" w:hAnsi="微软雅黑" w:hint="eastAsia"/>
           <w:sz w:val="18"/>
           <w:szCs w:val="18"/>
         </w:rPr>
@@ -537,7 +576,7 @@
       <w:proofErr w:type="spellStart"/>
       <w:r>
         <w:rPr>
-          <w:rFonts w:ascii="Microsoft YaHei" w:eastAsia="Microsoft YaHei" w:hAnsi="Microsoft YaHei"/>
+          <w:rFonts w:ascii="微软雅黑" w:eastAsia="微软雅黑" w:hAnsi="微软雅黑"/>
           <w:sz w:val="18"/>
           <w:szCs w:val="18"/>
         </w:rPr>
@@ -546,7 +585,7 @@
       <w:proofErr w:type="spellEnd"/>
       <w:r>
         <w:rPr>
-          <w:rFonts w:ascii="Microsoft YaHei" w:eastAsia="Microsoft YaHei" w:hAnsi="Microsoft YaHei" w:hint="eastAsia"/>
+          <w:rFonts w:ascii="微软雅黑" w:eastAsia="微软雅黑" w:hAnsi="微软雅黑" w:hint="eastAsia"/>
           <w:sz w:val="18"/>
           <w:szCs w:val="18"/>
         </w:rPr>
@@ -563,14 +602,14 @@
         <w:spacing w:line="276" w:lineRule="auto"/>
         <w:ind w:firstLineChars="0"/>
         <w:rPr>
-          <w:rFonts w:ascii="Microsoft YaHei" w:eastAsia="Microsoft YaHei" w:hAnsi="Microsoft YaHei"/>
-          <w:sz w:val="18"/>
-          <w:szCs w:val="18"/>
-        </w:rPr>
-      </w:pPr>
-      <w:r>
-        <w:rPr>
-          <w:rFonts w:ascii="Microsoft YaHei" w:eastAsia="Microsoft YaHei" w:hAnsi="Microsoft YaHei" w:hint="eastAsia"/>
+          <w:rFonts w:ascii="微软雅黑" w:eastAsia="微软雅黑" w:hAnsi="微软雅黑"/>
+          <w:sz w:val="18"/>
+          <w:szCs w:val="18"/>
+        </w:rPr>
+      </w:pPr>
+      <w:r>
+        <w:rPr>
+          <w:rFonts w:ascii="微软雅黑" w:eastAsia="微软雅黑" w:hAnsi="微软雅黑" w:hint="eastAsia"/>
           <w:sz w:val="18"/>
           <w:szCs w:val="18"/>
         </w:rPr>
@@ -587,26 +626,27 @@
         <w:spacing w:line="276" w:lineRule="auto"/>
         <w:ind w:firstLineChars="0"/>
         <w:rPr>
-          <w:rFonts w:ascii="Microsoft YaHei" w:eastAsia="Microsoft YaHei" w:hAnsi="Microsoft YaHei" w:cstheme="minorBidi"/>
-          <w:kern w:val="2"/>
-          <w:sz w:val="18"/>
-          <w:szCs w:val="18"/>
-        </w:rPr>
-      </w:pPr>
-      <w:proofErr w:type="spellStart"/>
-      <w:r>
-        <w:rPr>
-          <w:rFonts w:ascii="Microsoft YaHei" w:eastAsia="Microsoft YaHei" w:hAnsi="Microsoft YaHei" w:cstheme="minorBidi"/>
-          <w:kern w:val="2"/>
-          <w:sz w:val="18"/>
-          <w:szCs w:val="18"/>
-        </w:rPr>
+          <w:rFonts w:ascii="微软雅黑" w:eastAsia="微软雅黑" w:hAnsi="微软雅黑" w:cstheme="minorBidi"/>
+          <w:kern w:val="2"/>
+          <w:sz w:val="18"/>
+          <w:szCs w:val="18"/>
+        </w:rPr>
+      </w:pPr>
+      <w:proofErr w:type="spellStart"/>
+      <w:r>
+        <w:rPr>
+          <w:rFonts w:ascii="微软雅黑" w:eastAsia="微软雅黑" w:hAnsi="微软雅黑" w:cstheme="minorBidi"/>
+          <w:kern w:val="2"/>
+          <w:sz w:val="18"/>
+          <w:szCs w:val="18"/>
+        </w:rPr>
+        <w:lastRenderedPageBreak/>
         <w:t>ListView</w:t>
       </w:r>
       <w:proofErr w:type="spellEnd"/>
       <w:r>
         <w:rPr>
-          <w:rFonts w:ascii="Microsoft YaHei" w:eastAsia="Microsoft YaHei" w:hAnsi="Microsoft YaHei" w:cstheme="minorBidi" w:hint="eastAsia"/>
+          <w:rFonts w:ascii="微软雅黑" w:eastAsia="微软雅黑" w:hAnsi="微软雅黑" w:cstheme="minorBidi" w:hint="eastAsia"/>
           <w:kern w:val="2"/>
           <w:sz w:val="18"/>
           <w:szCs w:val="18"/>
@@ -616,7 +656,7 @@
       <w:proofErr w:type="spellStart"/>
       <w:r>
         <w:rPr>
-          <w:rFonts w:ascii="Microsoft YaHei" w:eastAsia="Microsoft YaHei" w:hAnsi="Microsoft YaHei" w:cstheme="minorBidi"/>
+          <w:rFonts w:ascii="微软雅黑" w:eastAsia="微软雅黑" w:hAnsi="微软雅黑" w:cstheme="minorBidi"/>
           <w:kern w:val="2"/>
           <w:sz w:val="18"/>
           <w:szCs w:val="18"/>
@@ -626,7 +666,7 @@
       <w:proofErr w:type="spellEnd"/>
       <w:r>
         <w:rPr>
-          <w:rFonts w:ascii="Microsoft YaHei" w:eastAsia="Microsoft YaHei" w:hAnsi="Microsoft YaHei" w:cstheme="minorBidi"/>
+          <w:rFonts w:ascii="微软雅黑" w:eastAsia="微软雅黑" w:hAnsi="微软雅黑" w:cstheme="minorBidi"/>
           <w:kern w:val="2"/>
           <w:sz w:val="18"/>
           <w:szCs w:val="18"/>
@@ -635,7 +675,7 @@
       </w:r>
       <w:r>
         <w:rPr>
-          <w:rFonts w:ascii="Microsoft YaHei" w:eastAsia="Microsoft YaHei" w:hAnsi="Microsoft YaHei" w:cstheme="minorBidi" w:hint="eastAsia"/>
+          <w:rFonts w:ascii="微软雅黑" w:eastAsia="微软雅黑" w:hAnsi="微软雅黑" w:cstheme="minorBidi" w:hint="eastAsia"/>
           <w:kern w:val="2"/>
           <w:sz w:val="18"/>
           <w:szCs w:val="18"/>
@@ -653,24 +693,23 @@
         <w:spacing w:line="276" w:lineRule="auto"/>
         <w:ind w:firstLineChars="0"/>
         <w:rPr>
-          <w:rFonts w:ascii="Microsoft YaHei" w:eastAsia="Microsoft YaHei" w:hAnsi="Microsoft YaHei" w:hint="eastAsia"/>
-          <w:sz w:val="18"/>
-          <w:szCs w:val="18"/>
-        </w:rPr>
-      </w:pPr>
-      <w:proofErr w:type="spellStart"/>
-      <w:r>
-        <w:rPr>
-          <w:rFonts w:ascii="Microsoft YaHei" w:eastAsia="Microsoft YaHei" w:hAnsi="Microsoft YaHei"/>
-          <w:sz w:val="18"/>
-          <w:szCs w:val="18"/>
-        </w:rPr>
-        <w:lastRenderedPageBreak/>
+          <w:rFonts w:ascii="微软雅黑" w:eastAsia="微软雅黑" w:hAnsi="微软雅黑"/>
+          <w:sz w:val="18"/>
+          <w:szCs w:val="18"/>
+        </w:rPr>
+      </w:pPr>
+      <w:proofErr w:type="spellStart"/>
+      <w:r>
+        <w:rPr>
+          <w:rFonts w:ascii="微软雅黑" w:eastAsia="微软雅黑" w:hAnsi="微软雅黑"/>
+          <w:sz w:val="18"/>
+          <w:szCs w:val="18"/>
+        </w:rPr>
         <w:t>R</w:t>
       </w:r>
       <w:r>
         <w:rPr>
-          <w:rFonts w:ascii="Microsoft YaHei" w:eastAsia="Microsoft YaHei" w:hAnsi="Microsoft YaHei" w:hint="eastAsia"/>
+          <w:rFonts w:ascii="微软雅黑" w:eastAsia="微软雅黑" w:hAnsi="微软雅黑" w:hint="eastAsia"/>
           <w:sz w:val="18"/>
           <w:szCs w:val="18"/>
         </w:rPr>
@@ -679,7 +718,7 @@
       <w:proofErr w:type="spellEnd"/>
       <w:r>
         <w:rPr>
-          <w:rFonts w:ascii="Microsoft YaHei" w:eastAsia="Microsoft YaHei" w:hAnsi="Microsoft YaHei" w:hint="eastAsia"/>
+          <w:rFonts w:ascii="微软雅黑" w:eastAsia="微软雅黑" w:hAnsi="微软雅黑" w:hint="eastAsia"/>
           <w:sz w:val="18"/>
           <w:szCs w:val="18"/>
         </w:rPr>
@@ -688,7 +727,7 @@
       <w:proofErr w:type="spellStart"/>
       <w:r>
         <w:rPr>
-          <w:rFonts w:ascii="Microsoft YaHei" w:eastAsia="Microsoft YaHei" w:hAnsi="Microsoft YaHei" w:hint="eastAsia"/>
+          <w:rFonts w:ascii="微软雅黑" w:eastAsia="微软雅黑" w:hAnsi="微软雅黑" w:hint="eastAsia"/>
           <w:sz w:val="18"/>
           <w:szCs w:val="18"/>
         </w:rPr>
@@ -696,7 +735,7 @@
       </w:r>
       <w:r>
         <w:rPr>
-          <w:rFonts w:ascii="Microsoft YaHei" w:eastAsia="Microsoft YaHei" w:hAnsi="Microsoft YaHei"/>
+          <w:rFonts w:ascii="微软雅黑" w:eastAsia="微软雅黑" w:hAnsi="微软雅黑"/>
           <w:sz w:val="18"/>
           <w:szCs w:val="18"/>
         </w:rPr>
@@ -705,7 +744,7 @@
       <w:proofErr w:type="spellEnd"/>
       <w:r>
         <w:rPr>
-          <w:rFonts w:ascii="Microsoft YaHei" w:eastAsia="Microsoft YaHei" w:hAnsi="Microsoft YaHei" w:hint="eastAsia"/>
+          <w:rFonts w:ascii="微软雅黑" w:eastAsia="微软雅黑" w:hAnsi="微软雅黑" w:hint="eastAsia"/>
           <w:sz w:val="18"/>
           <w:szCs w:val="18"/>
         </w:rPr>
@@ -713,7 +752,7 @@
       </w:r>
       <w:r>
         <w:rPr>
-          <w:rFonts w:ascii="Microsoft YaHei" w:eastAsia="Microsoft YaHei" w:hAnsi="Microsoft YaHei" w:hint="eastAsia"/>
+          <w:rFonts w:ascii="微软雅黑" w:eastAsia="微软雅黑" w:hAnsi="微软雅黑" w:hint="eastAsia"/>
           <w:sz w:val="18"/>
           <w:szCs w:val="18"/>
         </w:rPr>
@@ -721,7 +760,7 @@
       </w:r>
       <w:r>
         <w:rPr>
-          <w:rFonts w:ascii="Microsoft YaHei" w:eastAsia="Microsoft YaHei" w:hAnsi="Microsoft YaHei" w:hint="eastAsia"/>
+          <w:rFonts w:ascii="微软雅黑" w:eastAsia="微软雅黑" w:hAnsi="微软雅黑" w:hint="eastAsia"/>
           <w:sz w:val="18"/>
           <w:szCs w:val="18"/>
         </w:rPr>
@@ -738,15 +777,15 @@
         <w:spacing w:line="276" w:lineRule="auto"/>
         <w:ind w:firstLineChars="0"/>
         <w:rPr>
-          <w:rFonts w:ascii="Microsoft YaHei" w:eastAsia="Microsoft YaHei" w:hAnsi="Microsoft YaHei"/>
-          <w:sz w:val="18"/>
-          <w:szCs w:val="18"/>
-        </w:rPr>
-      </w:pPr>
-      <w:proofErr w:type="spellStart"/>
-      <w:r>
-        <w:rPr>
-          <w:rFonts w:ascii="Microsoft YaHei" w:eastAsia="Microsoft YaHei" w:hAnsi="Microsoft YaHei"/>
+          <w:rFonts w:ascii="微软雅黑" w:eastAsia="微软雅黑" w:hAnsi="微软雅黑"/>
+          <w:sz w:val="18"/>
+          <w:szCs w:val="18"/>
+        </w:rPr>
+      </w:pPr>
+      <w:proofErr w:type="spellStart"/>
+      <w:r>
+        <w:rPr>
+          <w:rFonts w:ascii="微软雅黑" w:eastAsia="微软雅黑" w:hAnsi="微软雅黑"/>
           <w:sz w:val="18"/>
           <w:szCs w:val="18"/>
         </w:rPr>
@@ -754,7 +793,7 @@
       </w:r>
       <w:r>
         <w:rPr>
-          <w:rFonts w:ascii="Microsoft YaHei" w:eastAsia="Microsoft YaHei" w:hAnsi="Microsoft YaHei" w:cstheme="minorBidi"/>
+          <w:rFonts w:ascii="微软雅黑" w:eastAsia="微软雅黑" w:hAnsi="微软雅黑" w:cstheme="minorBidi"/>
           <w:kern w:val="2"/>
           <w:sz w:val="18"/>
           <w:szCs w:val="18"/>
@@ -764,7 +803,7 @@
       <w:proofErr w:type="spellEnd"/>
       <w:r>
         <w:rPr>
-          <w:rFonts w:ascii="Microsoft YaHei" w:eastAsia="Microsoft YaHei" w:hAnsi="Microsoft YaHei" w:cstheme="minorBidi"/>
+          <w:rFonts w:ascii="微软雅黑" w:eastAsia="微软雅黑" w:hAnsi="微软雅黑" w:cstheme="minorBidi"/>
           <w:kern w:val="2"/>
           <w:sz w:val="18"/>
           <w:szCs w:val="18"/>
@@ -774,7 +813,7 @@
       <w:proofErr w:type="spellStart"/>
       <w:r>
         <w:rPr>
-          <w:rFonts w:ascii="Microsoft YaHei" w:eastAsia="Microsoft YaHei" w:hAnsi="Microsoft YaHei" w:cstheme="minorBidi"/>
+          <w:rFonts w:ascii="微软雅黑" w:eastAsia="微软雅黑" w:hAnsi="微软雅黑" w:cstheme="minorBidi"/>
           <w:kern w:val="2"/>
           <w:sz w:val="18"/>
           <w:szCs w:val="18"/>
@@ -784,7 +823,7 @@
       <w:proofErr w:type="spellEnd"/>
       <w:r>
         <w:rPr>
-          <w:rFonts w:ascii="Microsoft YaHei" w:eastAsia="Microsoft YaHei" w:hAnsi="Microsoft YaHei" w:hint="eastAsia"/>
+          <w:rFonts w:ascii="微软雅黑" w:eastAsia="微软雅黑" w:hAnsi="微软雅黑" w:hint="eastAsia"/>
           <w:sz w:val="18"/>
           <w:szCs w:val="18"/>
         </w:rPr>
@@ -801,16 +840,16 @@
         <w:spacing w:line="276" w:lineRule="auto"/>
         <w:ind w:firstLineChars="0"/>
         <w:rPr>
-          <w:rFonts w:ascii="Microsoft YaHei" w:eastAsia="Microsoft YaHei" w:hAnsi="Microsoft YaHei" w:cstheme="minorBidi"/>
-          <w:kern w:val="2"/>
-          <w:sz w:val="18"/>
-          <w:szCs w:val="18"/>
-        </w:rPr>
-      </w:pPr>
-      <w:proofErr w:type="spellStart"/>
-      <w:r>
-        <w:rPr>
-          <w:rFonts w:ascii="Microsoft YaHei" w:eastAsia="Microsoft YaHei" w:hAnsi="Microsoft YaHei" w:cstheme="minorBidi"/>
+          <w:rFonts w:ascii="微软雅黑" w:eastAsia="微软雅黑" w:hAnsi="微软雅黑" w:cstheme="minorBidi"/>
+          <w:kern w:val="2"/>
+          <w:sz w:val="18"/>
+          <w:szCs w:val="18"/>
+        </w:rPr>
+      </w:pPr>
+      <w:proofErr w:type="spellStart"/>
+      <w:r>
+        <w:rPr>
+          <w:rFonts w:ascii="微软雅黑" w:eastAsia="微软雅黑" w:hAnsi="微软雅黑" w:cstheme="minorBidi"/>
           <w:kern w:val="2"/>
           <w:sz w:val="18"/>
           <w:szCs w:val="18"/>
@@ -820,7 +859,7 @@
       <w:proofErr w:type="spellEnd"/>
       <w:r>
         <w:rPr>
-          <w:rFonts w:ascii="Microsoft YaHei" w:eastAsia="Microsoft YaHei" w:hAnsi="Microsoft YaHei" w:cstheme="minorBidi"/>
+          <w:rFonts w:ascii="微软雅黑" w:eastAsia="微软雅黑" w:hAnsi="微软雅黑" w:cstheme="minorBidi"/>
           <w:kern w:val="2"/>
           <w:sz w:val="18"/>
           <w:szCs w:val="18"/>
@@ -830,7 +869,7 @@
       <w:proofErr w:type="spellStart"/>
       <w:r>
         <w:rPr>
-          <w:rFonts w:ascii="Microsoft YaHei" w:eastAsia="Microsoft YaHei" w:hAnsi="Microsoft YaHei" w:cstheme="minorBidi"/>
+          <w:rFonts w:ascii="微软雅黑" w:eastAsia="微软雅黑" w:hAnsi="微软雅黑" w:cstheme="minorBidi"/>
           <w:kern w:val="2"/>
           <w:sz w:val="18"/>
           <w:szCs w:val="18"/>
@@ -840,7 +879,7 @@
       <w:proofErr w:type="spellEnd"/>
       <w:r>
         <w:rPr>
-          <w:rFonts w:ascii="Microsoft YaHei" w:eastAsia="Microsoft YaHei" w:hAnsi="Microsoft YaHei" w:cstheme="minorBidi"/>
+          <w:rFonts w:ascii="微软雅黑" w:eastAsia="微软雅黑" w:hAnsi="微软雅黑" w:cstheme="minorBidi"/>
           <w:kern w:val="2"/>
           <w:sz w:val="18"/>
           <w:szCs w:val="18"/>
@@ -850,7 +889,7 @@
       <w:proofErr w:type="spellStart"/>
       <w:r>
         <w:rPr>
-          <w:rFonts w:ascii="Microsoft YaHei" w:eastAsia="Microsoft YaHei" w:hAnsi="Microsoft YaHei" w:cstheme="minorBidi"/>
+          <w:rFonts w:ascii="微软雅黑" w:eastAsia="微软雅黑" w:hAnsi="微软雅黑" w:cstheme="minorBidi"/>
           <w:kern w:val="2"/>
           <w:sz w:val="18"/>
           <w:szCs w:val="18"/>
@@ -860,7 +899,7 @@
       <w:proofErr w:type="spellEnd"/>
       <w:r>
         <w:rPr>
-          <w:rFonts w:ascii="Microsoft YaHei" w:eastAsia="Microsoft YaHei" w:hAnsi="Microsoft YaHei" w:cstheme="minorBidi"/>
+          <w:rFonts w:ascii="微软雅黑" w:eastAsia="微软雅黑" w:hAnsi="微软雅黑" w:cstheme="minorBidi"/>
           <w:kern w:val="2"/>
           <w:sz w:val="18"/>
           <w:szCs w:val="18"/>
@@ -869,7 +908,7 @@
       </w:r>
       <w:r>
         <w:rPr>
-          <w:rFonts w:ascii="Microsoft YaHei" w:eastAsia="Microsoft YaHei" w:hAnsi="Microsoft YaHei" w:hint="eastAsia"/>
+          <w:rFonts w:ascii="微软雅黑" w:eastAsia="微软雅黑" w:hAnsi="微软雅黑" w:hint="eastAsia"/>
           <w:sz w:val="18"/>
           <w:szCs w:val="18"/>
         </w:rPr>
@@ -877,7 +916,7 @@
       </w:r>
       <w:r>
         <w:rPr>
-          <w:rFonts w:ascii="Microsoft YaHei" w:eastAsia="Microsoft YaHei" w:hAnsi="Microsoft YaHei" w:cstheme="minorBidi"/>
+          <w:rFonts w:ascii="微软雅黑" w:eastAsia="微软雅黑" w:hAnsi="微软雅黑" w:cstheme="minorBidi"/>
           <w:kern w:val="2"/>
           <w:sz w:val="18"/>
           <w:szCs w:val="18"/>
@@ -895,16 +934,16 @@
         <w:spacing w:line="276" w:lineRule="auto"/>
         <w:ind w:firstLineChars="0"/>
         <w:rPr>
-          <w:rFonts w:ascii="Microsoft YaHei" w:eastAsia="Microsoft YaHei" w:hAnsi="Microsoft YaHei" w:cstheme="minorBidi" w:hint="eastAsia"/>
-          <w:kern w:val="2"/>
-          <w:sz w:val="18"/>
-          <w:szCs w:val="18"/>
-        </w:rPr>
-      </w:pPr>
-      <w:proofErr w:type="spellStart"/>
-      <w:r>
-        <w:rPr>
-          <w:rFonts w:ascii="Microsoft YaHei" w:eastAsia="Microsoft YaHei" w:hAnsi="Microsoft YaHei" w:cstheme="minorBidi"/>
+          <w:rFonts w:ascii="微软雅黑" w:eastAsia="微软雅黑" w:hAnsi="微软雅黑" w:cstheme="minorBidi"/>
+          <w:kern w:val="2"/>
+          <w:sz w:val="18"/>
+          <w:szCs w:val="18"/>
+        </w:rPr>
+      </w:pPr>
+      <w:proofErr w:type="spellStart"/>
+      <w:r>
+        <w:rPr>
+          <w:rFonts w:ascii="微软雅黑" w:eastAsia="微软雅黑" w:hAnsi="微软雅黑" w:cstheme="minorBidi"/>
           <w:kern w:val="2"/>
           <w:sz w:val="18"/>
           <w:szCs w:val="18"/>
@@ -914,7 +953,7 @@
       <w:proofErr w:type="spellEnd"/>
       <w:r>
         <w:rPr>
-          <w:rFonts w:ascii="Microsoft YaHei" w:eastAsia="Microsoft YaHei" w:hAnsi="Microsoft YaHei" w:cstheme="minorBidi"/>
+          <w:rFonts w:ascii="微软雅黑" w:eastAsia="微软雅黑" w:hAnsi="微软雅黑" w:cstheme="minorBidi"/>
           <w:kern w:val="2"/>
           <w:sz w:val="18"/>
           <w:szCs w:val="18"/>
@@ -924,7 +963,7 @@
       <w:proofErr w:type="spellStart"/>
       <w:r>
         <w:rPr>
-          <w:rFonts w:ascii="Microsoft YaHei" w:eastAsia="Microsoft YaHei" w:hAnsi="Microsoft YaHei" w:cstheme="minorBidi"/>
+          <w:rFonts w:ascii="微软雅黑" w:eastAsia="微软雅黑" w:hAnsi="微软雅黑" w:cstheme="minorBidi"/>
           <w:kern w:val="2"/>
           <w:sz w:val="18"/>
           <w:szCs w:val="18"/>
@@ -934,7 +973,7 @@
       <w:proofErr w:type="spellEnd"/>
       <w:r>
         <w:rPr>
-          <w:rFonts w:ascii="Microsoft YaHei" w:eastAsia="Microsoft YaHei" w:hAnsi="Microsoft YaHei" w:cstheme="minorBidi"/>
+          <w:rFonts w:ascii="微软雅黑" w:eastAsia="微软雅黑" w:hAnsi="微软雅黑" w:cstheme="minorBidi"/>
           <w:kern w:val="2"/>
           <w:sz w:val="18"/>
           <w:szCs w:val="18"/>
@@ -944,7 +983,7 @@
       <w:proofErr w:type="spellStart"/>
       <w:r>
         <w:rPr>
-          <w:rFonts w:ascii="Microsoft YaHei" w:eastAsia="Microsoft YaHei" w:hAnsi="Microsoft YaHei" w:cstheme="minorBidi"/>
+          <w:rFonts w:ascii="微软雅黑" w:eastAsia="微软雅黑" w:hAnsi="微软雅黑" w:cstheme="minorBidi"/>
           <w:kern w:val="2"/>
           <w:sz w:val="18"/>
           <w:szCs w:val="18"/>
@@ -954,7 +993,7 @@
       <w:proofErr w:type="spellEnd"/>
       <w:r>
         <w:rPr>
-          <w:rFonts w:ascii="Microsoft YaHei" w:eastAsia="Microsoft YaHei" w:hAnsi="Microsoft YaHei" w:cstheme="minorBidi"/>
+          <w:rFonts w:ascii="微软雅黑" w:eastAsia="微软雅黑" w:hAnsi="微软雅黑" w:cstheme="minorBidi"/>
           <w:kern w:val="2"/>
           <w:sz w:val="18"/>
           <w:szCs w:val="18"/>
@@ -963,7 +1002,7 @@
       </w:r>
       <w:r>
         <w:rPr>
-          <w:rFonts w:ascii="Microsoft YaHei" w:eastAsia="Microsoft YaHei" w:hAnsi="Microsoft YaHei" w:hint="eastAsia"/>
+          <w:rFonts w:ascii="微软雅黑" w:eastAsia="微软雅黑" w:hAnsi="微软雅黑" w:hint="eastAsia"/>
           <w:sz w:val="18"/>
           <w:szCs w:val="18"/>
         </w:rPr>
@@ -971,7 +1010,7 @@
       </w:r>
       <w:r>
         <w:rPr>
-          <w:rFonts w:ascii="Microsoft YaHei" w:eastAsia="Microsoft YaHei" w:hAnsi="Microsoft YaHei" w:cstheme="minorBidi"/>
+          <w:rFonts w:ascii="微软雅黑" w:eastAsia="微软雅黑" w:hAnsi="微软雅黑" w:cstheme="minorBidi"/>
           <w:kern w:val="2"/>
           <w:sz w:val="18"/>
           <w:szCs w:val="18"/>
@@ -981,7 +1020,7 @@
       <w:proofErr w:type="spellStart"/>
       <w:r>
         <w:rPr>
-          <w:rFonts w:ascii="Microsoft YaHei" w:eastAsia="Microsoft YaHei" w:hAnsi="Microsoft YaHei" w:cstheme="minorBidi"/>
+          <w:rFonts w:ascii="微软雅黑" w:eastAsia="微软雅黑" w:hAnsi="微软雅黑" w:cstheme="minorBidi"/>
           <w:kern w:val="2"/>
           <w:sz w:val="18"/>
           <w:szCs w:val="18"/>
@@ -991,7 +1030,7 @@
       <w:proofErr w:type="spellEnd"/>
       <w:r>
         <w:rPr>
-          <w:rFonts w:ascii="Microsoft YaHei" w:eastAsia="Microsoft YaHei" w:hAnsi="Microsoft YaHei" w:cstheme="minorBidi"/>
+          <w:rFonts w:ascii="微软雅黑" w:eastAsia="微软雅黑" w:hAnsi="微软雅黑" w:cstheme="minorBidi"/>
           <w:kern w:val="2"/>
           <w:sz w:val="18"/>
           <w:szCs w:val="18"/>
@@ -1001,7 +1040,7 @@
       <w:proofErr w:type="spellStart"/>
       <w:r>
         <w:rPr>
-          <w:rFonts w:ascii="Microsoft YaHei" w:eastAsia="Microsoft YaHei" w:hAnsi="Microsoft YaHei" w:cstheme="minorBidi"/>
+          <w:rFonts w:ascii="微软雅黑" w:eastAsia="微软雅黑" w:hAnsi="微软雅黑" w:cstheme="minorBidi"/>
           <w:kern w:val="2"/>
           <w:sz w:val="18"/>
           <w:szCs w:val="18"/>
@@ -1011,7 +1050,7 @@
       <w:proofErr w:type="spellEnd"/>
       <w:r>
         <w:rPr>
-          <w:rFonts w:ascii="Microsoft YaHei" w:eastAsia="Microsoft YaHei" w:hAnsi="Microsoft YaHei" w:cstheme="minorBidi"/>
+          <w:rFonts w:ascii="微软雅黑" w:eastAsia="微软雅黑" w:hAnsi="微软雅黑" w:cstheme="minorBidi"/>
           <w:kern w:val="2"/>
           <w:sz w:val="18"/>
           <w:szCs w:val="18"/>
@@ -1020,7 +1059,7 @@
       </w:r>
       <w:r>
         <w:rPr>
-          <w:rFonts w:ascii="Microsoft YaHei" w:eastAsia="Microsoft YaHei" w:hAnsi="Microsoft YaHei" w:hint="eastAsia"/>
+          <w:rFonts w:ascii="微软雅黑" w:eastAsia="微软雅黑" w:hAnsi="微软雅黑" w:hint="eastAsia"/>
           <w:sz w:val="18"/>
           <w:szCs w:val="18"/>
         </w:rPr>
@@ -1037,15 +1076,15 @@
         <w:spacing w:line="276" w:lineRule="auto"/>
         <w:ind w:firstLineChars="0"/>
         <w:rPr>
-          <w:rFonts w:ascii="Microsoft YaHei" w:eastAsia="Microsoft YaHei" w:hAnsi="Microsoft YaHei" w:cstheme="minorBidi"/>
-          <w:kern w:val="2"/>
-          <w:sz w:val="18"/>
-          <w:szCs w:val="18"/>
-        </w:rPr>
-      </w:pPr>
-      <w:r>
-        <w:rPr>
-          <w:rFonts w:ascii="Microsoft YaHei" w:eastAsia="Microsoft YaHei" w:hAnsi="Microsoft YaHei" w:cstheme="minorBidi" w:hint="eastAsia"/>
+          <w:rFonts w:ascii="微软雅黑" w:eastAsia="微软雅黑" w:hAnsi="微软雅黑" w:cstheme="minorBidi"/>
+          <w:kern w:val="2"/>
+          <w:sz w:val="18"/>
+          <w:szCs w:val="18"/>
+        </w:rPr>
+      </w:pPr>
+      <w:r>
+        <w:rPr>
+          <w:rFonts w:ascii="微软雅黑" w:eastAsia="微软雅黑" w:hAnsi="微软雅黑" w:cstheme="minorBidi" w:hint="eastAsia"/>
           <w:kern w:val="2"/>
           <w:sz w:val="18"/>
           <w:szCs w:val="18"/>
@@ -1063,16 +1102,16 @@
         <w:spacing w:line="276" w:lineRule="auto"/>
         <w:ind w:firstLineChars="0"/>
         <w:rPr>
-          <w:rFonts w:ascii="Microsoft YaHei" w:eastAsia="Microsoft YaHei" w:hAnsi="Microsoft YaHei" w:cstheme="minorBidi"/>
-          <w:kern w:val="2"/>
-          <w:sz w:val="18"/>
-          <w:szCs w:val="18"/>
-        </w:rPr>
-      </w:pPr>
-      <w:proofErr w:type="spellStart"/>
-      <w:r>
-        <w:rPr>
-          <w:rFonts w:ascii="Microsoft YaHei" w:eastAsia="Microsoft YaHei" w:hAnsi="Microsoft YaHei" w:cstheme="minorBidi"/>
+          <w:rFonts w:ascii="微软雅黑" w:eastAsia="微软雅黑" w:hAnsi="微软雅黑" w:cstheme="minorBidi"/>
+          <w:kern w:val="2"/>
+          <w:sz w:val="18"/>
+          <w:szCs w:val="18"/>
+        </w:rPr>
+      </w:pPr>
+      <w:proofErr w:type="spellStart"/>
+      <w:r>
+        <w:rPr>
+          <w:rFonts w:ascii="微软雅黑" w:eastAsia="微软雅黑" w:hAnsi="微软雅黑" w:cstheme="minorBidi"/>
           <w:kern w:val="2"/>
           <w:sz w:val="18"/>
           <w:szCs w:val="18"/>
@@ -1082,7 +1121,7 @@
       <w:proofErr w:type="spellEnd"/>
       <w:r>
         <w:rPr>
-          <w:rFonts w:ascii="Microsoft YaHei" w:eastAsia="Microsoft YaHei" w:hAnsi="Microsoft YaHei" w:cstheme="minorBidi"/>
+          <w:rFonts w:ascii="微软雅黑" w:eastAsia="微软雅黑" w:hAnsi="微软雅黑" w:cstheme="minorBidi"/>
           <w:kern w:val="2"/>
           <w:sz w:val="18"/>
           <w:szCs w:val="18"/>
@@ -1092,7 +1131,7 @@
       <w:proofErr w:type="spellStart"/>
       <w:r>
         <w:rPr>
-          <w:rFonts w:ascii="Microsoft YaHei" w:eastAsia="Microsoft YaHei" w:hAnsi="Microsoft YaHei" w:cstheme="minorBidi"/>
+          <w:rFonts w:ascii="微软雅黑" w:eastAsia="微软雅黑" w:hAnsi="微软雅黑" w:cstheme="minorBidi"/>
           <w:kern w:val="2"/>
           <w:sz w:val="18"/>
           <w:szCs w:val="18"/>
@@ -1102,7 +1141,7 @@
       <w:proofErr w:type="spellEnd"/>
       <w:r>
         <w:rPr>
-          <w:rFonts w:ascii="Microsoft YaHei" w:eastAsia="Microsoft YaHei" w:hAnsi="Microsoft YaHei" w:cstheme="minorBidi"/>
+          <w:rFonts w:ascii="微软雅黑" w:eastAsia="微软雅黑" w:hAnsi="微软雅黑" w:cstheme="minorBidi"/>
           <w:kern w:val="2"/>
           <w:sz w:val="18"/>
           <w:szCs w:val="18"/>
@@ -1111,7 +1150,7 @@
       </w:r>
       <w:r>
         <w:rPr>
-          <w:rFonts w:ascii="Microsoft YaHei" w:eastAsia="Microsoft YaHei" w:hAnsi="Microsoft YaHei" w:cstheme="minorBidi" w:hint="eastAsia"/>
+          <w:rFonts w:ascii="微软雅黑" w:eastAsia="微软雅黑" w:hAnsi="微软雅黑" w:cstheme="minorBidi" w:hint="eastAsia"/>
           <w:kern w:val="2"/>
           <w:sz w:val="18"/>
           <w:szCs w:val="18"/>
@@ -1120,7 +1159,7 @@
       </w:r>
       <w:r>
         <w:rPr>
-          <w:rFonts w:ascii="Microsoft YaHei" w:eastAsia="Microsoft YaHei" w:hAnsi="Microsoft YaHei" w:cstheme="minorBidi"/>
+          <w:rFonts w:ascii="微软雅黑" w:eastAsia="微软雅黑" w:hAnsi="微软雅黑" w:cstheme="minorBidi"/>
           <w:kern w:val="2"/>
           <w:sz w:val="18"/>
           <w:szCs w:val="18"/>
@@ -1129,7 +1168,7 @@
       </w:r>
       <w:r>
         <w:rPr>
-          <w:rFonts w:ascii="Microsoft YaHei" w:eastAsia="Microsoft YaHei" w:hAnsi="Microsoft YaHei" w:cstheme="minorBidi"/>
+          <w:rFonts w:ascii="微软雅黑" w:eastAsia="微软雅黑" w:hAnsi="微软雅黑" w:cstheme="minorBidi"/>
           <w:kern w:val="2"/>
           <w:sz w:val="18"/>
           <w:szCs w:val="18"/>
@@ -1138,7 +1177,7 @@
       </w:r>
       <w:r>
         <w:rPr>
-          <w:rFonts w:ascii="Microsoft YaHei" w:eastAsia="Microsoft YaHei" w:hAnsi="Microsoft YaHei" w:cstheme="minorBidi" w:hint="eastAsia"/>
+          <w:rFonts w:ascii="微软雅黑" w:eastAsia="微软雅黑" w:hAnsi="微软雅黑" w:cstheme="minorBidi" w:hint="eastAsia"/>
           <w:kern w:val="2"/>
           <w:sz w:val="18"/>
           <w:szCs w:val="18"/>
@@ -1147,7 +1186,7 @@
       </w:r>
       <w:r>
         <w:rPr>
-          <w:rFonts w:ascii="Microsoft YaHei" w:eastAsia="Microsoft YaHei" w:hAnsi="Microsoft YaHei" w:cstheme="minorBidi"/>
+          <w:rFonts w:ascii="微软雅黑" w:eastAsia="微软雅黑" w:hAnsi="微软雅黑" w:cstheme="minorBidi"/>
           <w:kern w:val="2"/>
           <w:sz w:val="18"/>
           <w:szCs w:val="18"/>
@@ -1156,7 +1195,7 @@
       </w:r>
       <w:r>
         <w:rPr>
-          <w:rFonts w:ascii="Microsoft YaHei" w:eastAsia="Microsoft YaHei" w:hAnsi="Microsoft YaHei" w:cstheme="minorBidi"/>
+          <w:rFonts w:ascii="微软雅黑" w:eastAsia="微软雅黑" w:hAnsi="微软雅黑" w:cstheme="minorBidi"/>
           <w:kern w:val="2"/>
           <w:sz w:val="18"/>
           <w:szCs w:val="18"/>
@@ -1166,7 +1205,7 @@
       <w:proofErr w:type="spellStart"/>
       <w:r>
         <w:rPr>
-          <w:rFonts w:ascii="Microsoft YaHei" w:eastAsia="Microsoft YaHei" w:hAnsi="Microsoft YaHei" w:cstheme="minorBidi"/>
+          <w:rFonts w:ascii="微软雅黑" w:eastAsia="微软雅黑" w:hAnsi="微软雅黑" w:cstheme="minorBidi"/>
           <w:kern w:val="2"/>
           <w:sz w:val="18"/>
           <w:szCs w:val="18"/>
@@ -1176,7 +1215,7 @@
       <w:proofErr w:type="spellEnd"/>
       <w:r>
         <w:rPr>
-          <w:rFonts w:ascii="Microsoft YaHei" w:eastAsia="Microsoft YaHei" w:hAnsi="Microsoft YaHei" w:cstheme="minorBidi"/>
+          <w:rFonts w:ascii="微软雅黑" w:eastAsia="微软雅黑" w:hAnsi="微软雅黑" w:cstheme="minorBidi"/>
           <w:kern w:val="2"/>
           <w:sz w:val="18"/>
           <w:szCs w:val="18"/>
@@ -1185,7 +1224,7 @@
       </w:r>
       <w:r>
         <w:rPr>
-          <w:rFonts w:ascii="Microsoft YaHei" w:eastAsia="Microsoft YaHei" w:hAnsi="Microsoft YaHei" w:cstheme="minorBidi"/>
+          <w:rFonts w:ascii="微软雅黑" w:eastAsia="微软雅黑" w:hAnsi="微软雅黑" w:cstheme="minorBidi"/>
           <w:kern w:val="2"/>
           <w:sz w:val="18"/>
           <w:szCs w:val="18"/>
@@ -1194,7 +1233,7 @@
       </w:r>
       <w:r>
         <w:rPr>
-          <w:rFonts w:ascii="Microsoft YaHei" w:eastAsia="Microsoft YaHei" w:hAnsi="Microsoft YaHei" w:cstheme="minorBidi"/>
+          <w:rFonts w:ascii="微软雅黑" w:eastAsia="微软雅黑" w:hAnsi="微软雅黑" w:cstheme="minorBidi"/>
           <w:kern w:val="2"/>
           <w:sz w:val="18"/>
           <w:szCs w:val="18"/>
@@ -1204,7 +1243,7 @@
       <w:proofErr w:type="spellStart"/>
       <w:r>
         <w:rPr>
-          <w:rFonts w:ascii="Microsoft YaHei" w:eastAsia="Microsoft YaHei" w:hAnsi="Microsoft YaHei" w:cstheme="minorBidi"/>
+          <w:rFonts w:ascii="微软雅黑" w:eastAsia="微软雅黑" w:hAnsi="微软雅黑" w:cstheme="minorBidi"/>
           <w:kern w:val="2"/>
           <w:sz w:val="18"/>
           <w:szCs w:val="18"/>
@@ -1214,7 +1253,7 @@
       <w:proofErr w:type="spellEnd"/>
       <w:r>
         <w:rPr>
-          <w:rFonts w:ascii="Microsoft YaHei" w:eastAsia="Microsoft YaHei" w:hAnsi="Microsoft YaHei" w:cstheme="minorBidi"/>
+          <w:rFonts w:ascii="微软雅黑" w:eastAsia="微软雅黑" w:hAnsi="微软雅黑" w:cstheme="minorBidi"/>
           <w:kern w:val="2"/>
           <w:sz w:val="18"/>
           <w:szCs w:val="18"/>
@@ -1224,7 +1263,7 @@
       <w:proofErr w:type="spellStart"/>
       <w:r>
         <w:rPr>
-          <w:rFonts w:ascii="Microsoft YaHei" w:eastAsia="Microsoft YaHei" w:hAnsi="Microsoft YaHei" w:cstheme="minorBidi"/>
+          <w:rFonts w:ascii="微软雅黑" w:eastAsia="微软雅黑" w:hAnsi="微软雅黑" w:cstheme="minorBidi"/>
           <w:kern w:val="2"/>
           <w:sz w:val="18"/>
           <w:szCs w:val="18"/>
@@ -1234,7 +1273,7 @@
       <w:proofErr w:type="spellEnd"/>
       <w:r>
         <w:rPr>
-          <w:rFonts w:ascii="Microsoft YaHei" w:eastAsia="Microsoft YaHei" w:hAnsi="Microsoft YaHei" w:cstheme="minorBidi"/>
+          <w:rFonts w:ascii="微软雅黑" w:eastAsia="微软雅黑" w:hAnsi="微软雅黑" w:cstheme="minorBidi"/>
           <w:kern w:val="2"/>
           <w:sz w:val="18"/>
           <w:szCs w:val="18"/>
@@ -1244,7 +1283,7 @@
       <w:proofErr w:type="spellStart"/>
       <w:r>
         <w:rPr>
-          <w:rFonts w:ascii="Microsoft YaHei" w:eastAsia="Microsoft YaHei" w:hAnsi="Microsoft YaHei" w:cstheme="minorBidi"/>
+          <w:rFonts w:ascii="微软雅黑" w:eastAsia="微软雅黑" w:hAnsi="微软雅黑" w:cstheme="minorBidi"/>
           <w:kern w:val="2"/>
           <w:sz w:val="18"/>
           <w:szCs w:val="18"/>
@@ -1254,7 +1293,7 @@
       <w:proofErr w:type="spellEnd"/>
       <w:r>
         <w:rPr>
-          <w:rFonts w:ascii="Microsoft YaHei" w:eastAsia="Microsoft YaHei" w:hAnsi="Microsoft YaHei" w:cstheme="minorBidi"/>
+          <w:rFonts w:ascii="微软雅黑" w:eastAsia="微软雅黑" w:hAnsi="微软雅黑" w:cstheme="minorBidi"/>
           <w:kern w:val="2"/>
           <w:sz w:val="18"/>
           <w:szCs w:val="18"/>
@@ -1272,16 +1311,16 @@
         <w:spacing w:line="276" w:lineRule="auto"/>
         <w:ind w:firstLineChars="0"/>
         <w:rPr>
-          <w:rFonts w:ascii="Microsoft YaHei" w:eastAsia="Microsoft YaHei" w:hAnsi="Microsoft YaHei" w:cstheme="minorBidi" w:hint="eastAsia"/>
-          <w:kern w:val="2"/>
-          <w:sz w:val="18"/>
-          <w:szCs w:val="18"/>
-        </w:rPr>
-      </w:pPr>
-      <w:proofErr w:type="spellStart"/>
-      <w:r>
-        <w:rPr>
-          <w:rFonts w:ascii="Microsoft YaHei" w:eastAsia="Microsoft YaHei" w:hAnsi="Microsoft YaHei" w:cstheme="minorBidi"/>
+          <w:rFonts w:ascii="微软雅黑" w:eastAsia="微软雅黑" w:hAnsi="微软雅黑" w:cstheme="minorBidi"/>
+          <w:kern w:val="2"/>
+          <w:sz w:val="18"/>
+          <w:szCs w:val="18"/>
+        </w:rPr>
+      </w:pPr>
+      <w:proofErr w:type="spellStart"/>
+      <w:r>
+        <w:rPr>
+          <w:rFonts w:ascii="微软雅黑" w:eastAsia="微软雅黑" w:hAnsi="微软雅黑" w:cstheme="minorBidi"/>
           <w:kern w:val="2"/>
           <w:sz w:val="18"/>
           <w:szCs w:val="18"/>
@@ -1291,7 +1330,7 @@
       <w:proofErr w:type="spellEnd"/>
       <w:r>
         <w:rPr>
-          <w:rFonts w:ascii="Microsoft YaHei" w:eastAsia="Microsoft YaHei" w:hAnsi="Microsoft YaHei" w:cstheme="minorBidi"/>
+          <w:rFonts w:ascii="微软雅黑" w:eastAsia="微软雅黑" w:hAnsi="微软雅黑" w:cstheme="minorBidi"/>
           <w:kern w:val="2"/>
           <w:sz w:val="18"/>
           <w:szCs w:val="18"/>
@@ -1301,7 +1340,7 @@
       <w:proofErr w:type="spellStart"/>
       <w:r>
         <w:rPr>
-          <w:rFonts w:ascii="Microsoft YaHei" w:eastAsia="Microsoft YaHei" w:hAnsi="Microsoft YaHei" w:cstheme="minorBidi"/>
+          <w:rFonts w:ascii="微软雅黑" w:eastAsia="微软雅黑" w:hAnsi="微软雅黑" w:cstheme="minorBidi"/>
           <w:kern w:val="2"/>
           <w:sz w:val="18"/>
           <w:szCs w:val="18"/>
@@ -1311,7 +1350,7 @@
       <w:proofErr w:type="spellEnd"/>
       <w:r>
         <w:rPr>
-          <w:rFonts w:ascii="Microsoft YaHei" w:eastAsia="Microsoft YaHei" w:hAnsi="Microsoft YaHei" w:cstheme="minorBidi"/>
+          <w:rFonts w:ascii="微软雅黑" w:eastAsia="微软雅黑" w:hAnsi="微软雅黑" w:cstheme="minorBidi"/>
           <w:kern w:val="2"/>
           <w:sz w:val="18"/>
           <w:szCs w:val="18"/>
@@ -1320,7 +1359,7 @@
       </w:r>
       <w:r>
         <w:rPr>
-          <w:rFonts w:ascii="Microsoft YaHei" w:eastAsia="Microsoft YaHei" w:hAnsi="Microsoft YaHei" w:cstheme="minorBidi" w:hint="eastAsia"/>
+          <w:rFonts w:ascii="微软雅黑" w:eastAsia="微软雅黑" w:hAnsi="微软雅黑" w:cstheme="minorBidi" w:hint="eastAsia"/>
           <w:kern w:val="2"/>
           <w:sz w:val="18"/>
           <w:szCs w:val="18"/>
@@ -1330,7 +1369,7 @@
       <w:proofErr w:type="spellStart"/>
       <w:r>
         <w:rPr>
-          <w:rFonts w:ascii="Microsoft YaHei" w:eastAsia="Microsoft YaHei" w:hAnsi="Microsoft YaHei" w:cstheme="minorBidi"/>
+          <w:rFonts w:ascii="微软雅黑" w:eastAsia="微软雅黑" w:hAnsi="微软雅黑" w:cstheme="minorBidi"/>
           <w:kern w:val="2"/>
           <w:sz w:val="18"/>
           <w:szCs w:val="18"/>
@@ -1340,7 +1379,7 @@
       <w:proofErr w:type="spellEnd"/>
       <w:r>
         <w:rPr>
-          <w:rFonts w:ascii="Microsoft YaHei" w:eastAsia="Microsoft YaHei" w:hAnsi="Microsoft YaHei" w:cstheme="minorBidi"/>
+          <w:rFonts w:ascii="微软雅黑" w:eastAsia="微软雅黑" w:hAnsi="微软雅黑" w:cstheme="minorBidi"/>
           <w:kern w:val="2"/>
           <w:sz w:val="18"/>
           <w:szCs w:val="18"/>
@@ -1349,7 +1388,7 @@
       </w:r>
       <w:r>
         <w:rPr>
-          <w:rFonts w:ascii="Microsoft YaHei" w:eastAsia="Microsoft YaHei" w:hAnsi="Microsoft YaHei" w:cstheme="minorBidi" w:hint="eastAsia"/>
+          <w:rFonts w:ascii="微软雅黑" w:eastAsia="微软雅黑" w:hAnsi="微软雅黑" w:cstheme="minorBidi" w:hint="eastAsia"/>
           <w:kern w:val="2"/>
           <w:sz w:val="18"/>
           <w:szCs w:val="18"/>
@@ -1359,7 +1398,7 @@
       <w:proofErr w:type="spellStart"/>
       <w:r>
         <w:rPr>
-          <w:rFonts w:ascii="Microsoft YaHei" w:eastAsia="Microsoft YaHei" w:hAnsi="Microsoft YaHei" w:cstheme="minorBidi"/>
+          <w:rFonts w:ascii="微软雅黑" w:eastAsia="微软雅黑" w:hAnsi="微软雅黑" w:cstheme="minorBidi"/>
           <w:kern w:val="2"/>
           <w:sz w:val="18"/>
           <w:szCs w:val="18"/>
@@ -1369,7 +1408,7 @@
       <w:proofErr w:type="spellEnd"/>
       <w:r>
         <w:rPr>
-          <w:rFonts w:ascii="Microsoft YaHei" w:eastAsia="Microsoft YaHei" w:hAnsi="Microsoft YaHei" w:cstheme="minorBidi"/>
+          <w:rFonts w:ascii="微软雅黑" w:eastAsia="微软雅黑" w:hAnsi="微软雅黑" w:cstheme="minorBidi"/>
           <w:kern w:val="2"/>
           <w:sz w:val="18"/>
           <w:szCs w:val="18"/>
@@ -1387,14 +1426,14 @@
         <w:spacing w:line="276" w:lineRule="auto"/>
         <w:ind w:firstLineChars="0"/>
         <w:rPr>
-          <w:rFonts w:ascii="Microsoft YaHei" w:eastAsia="Microsoft YaHei" w:hAnsi="Microsoft YaHei" w:cstheme="minorBidi"/>
-          <w:sz w:val="18"/>
-          <w:szCs w:val="18"/>
-        </w:rPr>
-      </w:pPr>
-      <w:r>
-        <w:rPr>
-          <w:rFonts w:ascii="Microsoft YaHei" w:eastAsia="Microsoft YaHei" w:hAnsi="Microsoft YaHei" w:cstheme="minorBidi" w:hint="eastAsia"/>
+          <w:rFonts w:ascii="微软雅黑" w:eastAsia="微软雅黑" w:hAnsi="微软雅黑" w:cstheme="minorBidi"/>
+          <w:sz w:val="18"/>
+          <w:szCs w:val="18"/>
+        </w:rPr>
+      </w:pPr>
+      <w:r>
+        <w:rPr>
+          <w:rFonts w:ascii="微软雅黑" w:eastAsia="微软雅黑" w:hAnsi="微软雅黑" w:cstheme="minorBidi" w:hint="eastAsia"/>
           <w:sz w:val="18"/>
           <w:szCs w:val="18"/>
         </w:rPr>
@@ -1411,16 +1450,16 @@
         <w:spacing w:line="276" w:lineRule="auto"/>
         <w:ind w:firstLineChars="0"/>
         <w:rPr>
-          <w:rFonts w:ascii="Microsoft YaHei" w:eastAsia="Microsoft YaHei" w:hAnsi="Microsoft YaHei" w:cstheme="minorBidi"/>
-          <w:kern w:val="2"/>
-          <w:sz w:val="18"/>
-          <w:szCs w:val="18"/>
-        </w:rPr>
-      </w:pPr>
-      <w:proofErr w:type="spellStart"/>
-      <w:r>
-        <w:rPr>
-          <w:rFonts w:ascii="Microsoft YaHei" w:eastAsia="Microsoft YaHei" w:hAnsi="Microsoft YaHei" w:cstheme="minorBidi"/>
+          <w:rFonts w:ascii="微软雅黑" w:eastAsia="微软雅黑" w:hAnsi="微软雅黑" w:cstheme="minorBidi"/>
+          <w:kern w:val="2"/>
+          <w:sz w:val="18"/>
+          <w:szCs w:val="18"/>
+        </w:rPr>
+      </w:pPr>
+      <w:proofErr w:type="spellStart"/>
+      <w:r>
+        <w:rPr>
+          <w:rFonts w:ascii="微软雅黑" w:eastAsia="微软雅黑" w:hAnsi="微软雅黑" w:cstheme="minorBidi"/>
           <w:kern w:val="2"/>
           <w:sz w:val="18"/>
           <w:szCs w:val="18"/>
@@ -1430,7 +1469,7 @@
       <w:proofErr w:type="spellEnd"/>
       <w:r>
         <w:rPr>
-          <w:rFonts w:ascii="Microsoft YaHei" w:eastAsia="Microsoft YaHei" w:hAnsi="Microsoft YaHei" w:cstheme="minorBidi"/>
+          <w:rFonts w:ascii="微软雅黑" w:eastAsia="微软雅黑" w:hAnsi="微软雅黑" w:cstheme="minorBidi"/>
           <w:kern w:val="2"/>
           <w:sz w:val="18"/>
           <w:szCs w:val="18"/>
@@ -1447,16 +1486,16 @@
         </w:numPr>
         <w:ind w:firstLineChars="0"/>
         <w:rPr>
-          <w:rFonts w:ascii="Microsoft YaHei" w:eastAsia="Microsoft YaHei" w:hAnsi="Microsoft YaHei" w:cstheme="minorBidi" w:hint="eastAsia"/>
-          <w:kern w:val="2"/>
-          <w:sz w:val="18"/>
-          <w:szCs w:val="18"/>
-        </w:rPr>
-      </w:pPr>
-      <w:proofErr w:type="spellStart"/>
-      <w:r>
-        <w:rPr>
-          <w:rFonts w:ascii="Microsoft YaHei" w:eastAsia="Microsoft YaHei" w:hAnsi="Microsoft YaHei" w:cstheme="minorBidi"/>
+          <w:rFonts w:ascii="微软雅黑" w:eastAsia="微软雅黑" w:hAnsi="微软雅黑" w:cstheme="minorBidi"/>
+          <w:kern w:val="2"/>
+          <w:sz w:val="18"/>
+          <w:szCs w:val="18"/>
+        </w:rPr>
+      </w:pPr>
+      <w:proofErr w:type="spellStart"/>
+      <w:r>
+        <w:rPr>
+          <w:rFonts w:ascii="微软雅黑" w:eastAsia="微软雅黑" w:hAnsi="微软雅黑" w:cstheme="minorBidi"/>
           <w:kern w:val="2"/>
           <w:sz w:val="18"/>
           <w:szCs w:val="18"/>
@@ -1466,7 +1505,7 @@
       <w:proofErr w:type="spellEnd"/>
       <w:r>
         <w:rPr>
-          <w:rFonts w:ascii="Microsoft YaHei" w:eastAsia="Microsoft YaHei" w:hAnsi="Microsoft YaHei" w:cstheme="minorBidi"/>
+          <w:rFonts w:ascii="微软雅黑" w:eastAsia="微软雅黑" w:hAnsi="微软雅黑" w:cstheme="minorBidi"/>
           <w:kern w:val="2"/>
           <w:sz w:val="18"/>
           <w:szCs w:val="18"/>
@@ -1476,7 +1515,7 @@
       <w:proofErr w:type="spellStart"/>
       <w:r>
         <w:rPr>
-          <w:rFonts w:ascii="Microsoft YaHei" w:eastAsia="Microsoft YaHei" w:hAnsi="Microsoft YaHei" w:cstheme="minorBidi"/>
+          <w:rFonts w:ascii="微软雅黑" w:eastAsia="微软雅黑" w:hAnsi="微软雅黑" w:cstheme="minorBidi"/>
           <w:kern w:val="2"/>
           <w:sz w:val="18"/>
           <w:szCs w:val="18"/>
@@ -1486,7 +1525,7 @@
       <w:proofErr w:type="spellEnd"/>
       <w:r>
         <w:rPr>
-          <w:rFonts w:ascii="Microsoft YaHei" w:eastAsia="Microsoft YaHei" w:hAnsi="Microsoft YaHei" w:cstheme="minorBidi"/>
+          <w:rFonts w:ascii="微软雅黑" w:eastAsia="微软雅黑" w:hAnsi="微软雅黑" w:cstheme="minorBidi"/>
           <w:kern w:val="2"/>
           <w:sz w:val="18"/>
           <w:szCs w:val="18"/>
@@ -1496,7 +1535,7 @@
       <w:proofErr w:type="spellStart"/>
       <w:r>
         <w:rPr>
-          <w:rFonts w:ascii="Microsoft YaHei" w:eastAsia="Microsoft YaHei" w:hAnsi="Microsoft YaHei" w:cstheme="minorBidi"/>
+          <w:rFonts w:ascii="微软雅黑" w:eastAsia="微软雅黑" w:hAnsi="微软雅黑" w:cstheme="minorBidi"/>
           <w:kern w:val="2"/>
           <w:sz w:val="18"/>
           <w:szCs w:val="18"/>
@@ -1506,7 +1545,7 @@
       <w:proofErr w:type="spellEnd"/>
       <w:r>
         <w:rPr>
-          <w:rFonts w:ascii="Microsoft YaHei" w:eastAsia="Microsoft YaHei" w:hAnsi="Microsoft YaHei" w:cstheme="minorBidi"/>
+          <w:rFonts w:ascii="微软雅黑" w:eastAsia="微软雅黑" w:hAnsi="微软雅黑" w:cstheme="minorBidi"/>
           <w:kern w:val="2"/>
           <w:sz w:val="18"/>
           <w:szCs w:val="18"/>
@@ -1516,7 +1555,7 @@
       <w:proofErr w:type="spellStart"/>
       <w:r>
         <w:rPr>
-          <w:rFonts w:ascii="Microsoft YaHei" w:eastAsia="Microsoft YaHei" w:hAnsi="Microsoft YaHei" w:cstheme="minorBidi"/>
+          <w:rFonts w:ascii="微软雅黑" w:eastAsia="微软雅黑" w:hAnsi="微软雅黑" w:cstheme="minorBidi"/>
           <w:kern w:val="2"/>
           <w:sz w:val="18"/>
           <w:szCs w:val="18"/>
@@ -1526,7 +1565,7 @@
       <w:proofErr w:type="spellEnd"/>
       <w:r>
         <w:rPr>
-          <w:rFonts w:ascii="Microsoft YaHei" w:eastAsia="Microsoft YaHei" w:hAnsi="Microsoft YaHei" w:cstheme="minorBidi"/>
+          <w:rFonts w:ascii="微软雅黑" w:eastAsia="微软雅黑" w:hAnsi="微软雅黑" w:cstheme="minorBidi"/>
           <w:kern w:val="2"/>
           <w:sz w:val="18"/>
           <w:szCs w:val="18"/>
@@ -1536,7 +1575,7 @@
       <w:proofErr w:type="spellStart"/>
       <w:r>
         <w:rPr>
-          <w:rFonts w:ascii="Microsoft YaHei" w:eastAsia="Microsoft YaHei" w:hAnsi="Microsoft YaHei" w:cstheme="minorBidi"/>
+          <w:rFonts w:ascii="微软雅黑" w:eastAsia="微软雅黑" w:hAnsi="微软雅黑" w:cstheme="minorBidi"/>
           <w:kern w:val="2"/>
           <w:sz w:val="18"/>
           <w:szCs w:val="18"/>
@@ -1546,7 +1585,7 @@
       <w:proofErr w:type="spellEnd"/>
       <w:r>
         <w:rPr>
-          <w:rFonts w:ascii="Microsoft YaHei" w:eastAsia="Microsoft YaHei" w:hAnsi="Microsoft YaHei" w:cstheme="minorBidi"/>
+          <w:rFonts w:ascii="微软雅黑" w:eastAsia="微软雅黑" w:hAnsi="微软雅黑" w:cstheme="minorBidi"/>
           <w:kern w:val="2"/>
           <w:sz w:val="18"/>
           <w:szCs w:val="18"/>
@@ -1564,14 +1603,14 @@
         <w:spacing w:line="276" w:lineRule="auto"/>
         <w:ind w:firstLineChars="0"/>
         <w:rPr>
-          <w:rFonts w:ascii="Microsoft YaHei" w:eastAsia="Microsoft YaHei" w:hAnsi="Microsoft YaHei" w:cstheme="minorBidi"/>
-          <w:sz w:val="18"/>
-          <w:szCs w:val="18"/>
-        </w:rPr>
-      </w:pPr>
-      <w:r>
-        <w:rPr>
-          <w:rFonts w:ascii="Microsoft YaHei" w:eastAsia="Microsoft YaHei" w:hAnsi="Microsoft YaHei" w:cstheme="minorBidi" w:hint="eastAsia"/>
+          <w:rFonts w:ascii="微软雅黑" w:eastAsia="微软雅黑" w:hAnsi="微软雅黑" w:cstheme="minorBidi"/>
+          <w:sz w:val="18"/>
+          <w:szCs w:val="18"/>
+        </w:rPr>
+      </w:pPr>
+      <w:r>
+        <w:rPr>
+          <w:rFonts w:ascii="微软雅黑" w:eastAsia="微软雅黑" w:hAnsi="微软雅黑" w:cstheme="minorBidi" w:hint="eastAsia"/>
           <w:sz w:val="18"/>
           <w:szCs w:val="18"/>
         </w:rPr>
@@ -1588,15 +1627,15 @@
         <w:spacing w:line="276" w:lineRule="auto"/>
         <w:ind w:firstLineChars="0"/>
         <w:rPr>
-          <w:rFonts w:ascii="Microsoft YaHei" w:eastAsia="Microsoft YaHei" w:hAnsi="Microsoft YaHei" w:cstheme="minorBidi"/>
-          <w:kern w:val="2"/>
-          <w:sz w:val="18"/>
-          <w:szCs w:val="18"/>
-        </w:rPr>
-      </w:pPr>
-      <w:r>
-        <w:rPr>
-          <w:rFonts w:ascii="Microsoft YaHei" w:eastAsia="Microsoft YaHei" w:hAnsi="Microsoft YaHei" w:cstheme="minorBidi"/>
+          <w:rFonts w:ascii="微软雅黑" w:eastAsia="微软雅黑" w:hAnsi="微软雅黑" w:cstheme="minorBidi"/>
+          <w:kern w:val="2"/>
+          <w:sz w:val="18"/>
+          <w:szCs w:val="18"/>
+        </w:rPr>
+      </w:pPr>
+      <w:r>
+        <w:rPr>
+          <w:rFonts w:ascii="微软雅黑" w:eastAsia="微软雅黑" w:hAnsi="微软雅黑" w:cstheme="minorBidi"/>
           <w:kern w:val="2"/>
           <w:sz w:val="18"/>
           <w:szCs w:val="18"/>
@@ -1606,7 +1645,7 @@
       <w:proofErr w:type="spellStart"/>
       <w:r>
         <w:rPr>
-          <w:rFonts w:ascii="Microsoft YaHei" w:eastAsia="Microsoft YaHei" w:hAnsi="Microsoft YaHei" w:cstheme="minorBidi"/>
+          <w:rFonts w:ascii="微软雅黑" w:eastAsia="微软雅黑" w:hAnsi="微软雅黑" w:cstheme="minorBidi"/>
           <w:kern w:val="2"/>
           <w:sz w:val="18"/>
           <w:szCs w:val="18"/>
@@ -1616,7 +1655,7 @@
       <w:proofErr w:type="spellEnd"/>
       <w:r>
         <w:rPr>
-          <w:rFonts w:ascii="Microsoft YaHei" w:eastAsia="Microsoft YaHei" w:hAnsi="Microsoft YaHei" w:cstheme="minorBidi"/>
+          <w:rFonts w:ascii="微软雅黑" w:eastAsia="微软雅黑" w:hAnsi="微软雅黑" w:cstheme="minorBidi"/>
           <w:kern w:val="2"/>
           <w:sz w:val="18"/>
           <w:szCs w:val="18"/>
@@ -1626,7 +1665,7 @@
       <w:proofErr w:type="spellStart"/>
       <w:r>
         <w:rPr>
-          <w:rFonts w:ascii="Microsoft YaHei" w:eastAsia="Microsoft YaHei" w:hAnsi="Microsoft YaHei" w:cstheme="minorBidi"/>
+          <w:rFonts w:ascii="微软雅黑" w:eastAsia="微软雅黑" w:hAnsi="微软雅黑" w:cstheme="minorBidi"/>
           <w:kern w:val="2"/>
           <w:sz w:val="18"/>
           <w:szCs w:val="18"/>
@@ -1636,7 +1675,7 @@
       <w:proofErr w:type="spellEnd"/>
       <w:r>
         <w:rPr>
-          <w:rFonts w:ascii="Microsoft YaHei" w:eastAsia="Microsoft YaHei" w:hAnsi="Microsoft YaHei" w:cstheme="minorBidi"/>
+          <w:rFonts w:ascii="微软雅黑" w:eastAsia="微软雅黑" w:hAnsi="微软雅黑" w:cstheme="minorBidi"/>
           <w:kern w:val="2"/>
           <w:sz w:val="18"/>
           <w:szCs w:val="18"/>
@@ -1646,7 +1685,7 @@
       <w:proofErr w:type="spellStart"/>
       <w:r>
         <w:rPr>
-          <w:rFonts w:ascii="Microsoft YaHei" w:eastAsia="Microsoft YaHei" w:hAnsi="Microsoft YaHei" w:cstheme="minorBidi"/>
+          <w:rFonts w:ascii="微软雅黑" w:eastAsia="微软雅黑" w:hAnsi="微软雅黑" w:cstheme="minorBidi"/>
           <w:kern w:val="2"/>
           <w:sz w:val="18"/>
           <w:szCs w:val="18"/>
@@ -1656,7 +1695,7 @@
       <w:proofErr w:type="spellEnd"/>
       <w:r>
         <w:rPr>
-          <w:rFonts w:ascii="Microsoft YaHei" w:eastAsia="Microsoft YaHei" w:hAnsi="Microsoft YaHei" w:cstheme="minorBidi"/>
+          <w:rFonts w:ascii="微软雅黑" w:eastAsia="微软雅黑" w:hAnsi="微软雅黑" w:cstheme="minorBidi"/>
           <w:kern w:val="2"/>
           <w:sz w:val="18"/>
           <w:szCs w:val="18"/>
@@ -1666,7 +1705,7 @@
       <w:proofErr w:type="spellStart"/>
       <w:r>
         <w:rPr>
-          <w:rFonts w:ascii="Microsoft YaHei" w:eastAsia="Microsoft YaHei" w:hAnsi="Microsoft YaHei" w:cstheme="minorBidi"/>
+          <w:rFonts w:ascii="微软雅黑" w:eastAsia="微软雅黑" w:hAnsi="微软雅黑" w:cstheme="minorBidi"/>
           <w:kern w:val="2"/>
           <w:sz w:val="18"/>
           <w:szCs w:val="18"/>
@@ -1676,7 +1715,7 @@
       <w:proofErr w:type="spellEnd"/>
       <w:r>
         <w:rPr>
-          <w:rFonts w:ascii="Microsoft YaHei" w:eastAsia="Microsoft YaHei" w:hAnsi="Microsoft YaHei" w:cstheme="minorBidi"/>
+          <w:rFonts w:ascii="微软雅黑" w:eastAsia="微软雅黑" w:hAnsi="微软雅黑" w:cstheme="minorBidi"/>
           <w:kern w:val="2"/>
           <w:sz w:val="18"/>
           <w:szCs w:val="18"/>
@@ -1686,7 +1725,7 @@
       <w:proofErr w:type="spellStart"/>
       <w:r>
         <w:rPr>
-          <w:rFonts w:ascii="Microsoft YaHei" w:eastAsia="Microsoft YaHei" w:hAnsi="Microsoft YaHei" w:cstheme="minorBidi"/>
+          <w:rFonts w:ascii="微软雅黑" w:eastAsia="微软雅黑" w:hAnsi="微软雅黑" w:cstheme="minorBidi"/>
           <w:kern w:val="2"/>
           <w:sz w:val="18"/>
           <w:szCs w:val="18"/>
@@ -1696,7 +1735,7 @@
       <w:proofErr w:type="spellEnd"/>
       <w:r>
         <w:rPr>
-          <w:rFonts w:ascii="Microsoft YaHei" w:eastAsia="Microsoft YaHei" w:hAnsi="Microsoft YaHei" w:cstheme="minorBidi"/>
+          <w:rFonts w:ascii="微软雅黑" w:eastAsia="微软雅黑" w:hAnsi="微软雅黑" w:cstheme="minorBidi"/>
           <w:kern w:val="2"/>
           <w:sz w:val="18"/>
           <w:szCs w:val="18"/>
@@ -1706,7 +1745,7 @@
       <w:proofErr w:type="spellStart"/>
       <w:r>
         <w:rPr>
-          <w:rFonts w:ascii="Microsoft YaHei" w:eastAsia="Microsoft YaHei" w:hAnsi="Microsoft YaHei" w:cstheme="minorBidi"/>
+          <w:rFonts w:ascii="微软雅黑" w:eastAsia="微软雅黑" w:hAnsi="微软雅黑" w:cstheme="minorBidi"/>
           <w:kern w:val="2"/>
           <w:sz w:val="18"/>
           <w:szCs w:val="18"/>
@@ -1716,7 +1755,7 @@
       <w:proofErr w:type="spellEnd"/>
       <w:r>
         <w:rPr>
-          <w:rFonts w:ascii="Microsoft YaHei" w:eastAsia="Microsoft YaHei" w:hAnsi="Microsoft YaHei" w:cstheme="minorBidi"/>
+          <w:rFonts w:ascii="微软雅黑" w:eastAsia="微软雅黑" w:hAnsi="微软雅黑" w:cstheme="minorBidi"/>
           <w:kern w:val="2"/>
           <w:sz w:val="18"/>
           <w:szCs w:val="18"/>
@@ -1726,7 +1765,7 @@
       <w:proofErr w:type="spellStart"/>
       <w:r>
         <w:rPr>
-          <w:rFonts w:ascii="Microsoft YaHei" w:eastAsia="Microsoft YaHei" w:hAnsi="Microsoft YaHei" w:cstheme="minorBidi"/>
+          <w:rFonts w:ascii="微软雅黑" w:eastAsia="微软雅黑" w:hAnsi="微软雅黑" w:cstheme="minorBidi"/>
           <w:kern w:val="2"/>
           <w:sz w:val="18"/>
           <w:szCs w:val="18"/>
@@ -1736,7 +1775,7 @@
       <w:proofErr w:type="spellEnd"/>
       <w:r>
         <w:rPr>
-          <w:rFonts w:ascii="Microsoft YaHei" w:eastAsia="Microsoft YaHei" w:hAnsi="Microsoft YaHei" w:cstheme="minorBidi"/>
+          <w:rFonts w:ascii="微软雅黑" w:eastAsia="微软雅黑" w:hAnsi="微软雅黑" w:cstheme="minorBidi"/>
           <w:kern w:val="2"/>
           <w:sz w:val="18"/>
           <w:szCs w:val="18"/>
@@ -1746,7 +1785,7 @@
       <w:proofErr w:type="spellStart"/>
       <w:r>
         <w:rPr>
-          <w:rFonts w:ascii="Microsoft YaHei" w:eastAsia="Microsoft YaHei" w:hAnsi="Microsoft YaHei" w:cstheme="minorBidi"/>
+          <w:rFonts w:ascii="微软雅黑" w:eastAsia="微软雅黑" w:hAnsi="微软雅黑" w:cstheme="minorBidi"/>
           <w:kern w:val="2"/>
           <w:sz w:val="18"/>
           <w:szCs w:val="18"/>
@@ -1756,7 +1795,7 @@
       <w:proofErr w:type="spellEnd"/>
       <w:r>
         <w:rPr>
-          <w:rFonts w:ascii="Microsoft YaHei" w:eastAsia="Microsoft YaHei" w:hAnsi="Microsoft YaHei" w:cstheme="minorBidi"/>
+          <w:rFonts w:ascii="微软雅黑" w:eastAsia="微软雅黑" w:hAnsi="微软雅黑" w:cstheme="minorBidi"/>
           <w:kern w:val="2"/>
           <w:sz w:val="18"/>
           <w:szCs w:val="18"/>
@@ -1766,7 +1805,7 @@
       <w:proofErr w:type="spellStart"/>
       <w:r>
         <w:rPr>
-          <w:rFonts w:ascii="Microsoft YaHei" w:eastAsia="Microsoft YaHei" w:hAnsi="Microsoft YaHei" w:cstheme="minorBidi"/>
+          <w:rFonts w:ascii="微软雅黑" w:eastAsia="微软雅黑" w:hAnsi="微软雅黑" w:cstheme="minorBidi"/>
           <w:kern w:val="2"/>
           <w:sz w:val="18"/>
           <w:szCs w:val="18"/>
@@ -1776,7 +1815,7 @@
       <w:proofErr w:type="spellEnd"/>
       <w:r>
         <w:rPr>
-          <w:rFonts w:ascii="Microsoft YaHei" w:eastAsia="Microsoft YaHei" w:hAnsi="Microsoft YaHei" w:cstheme="minorBidi"/>
+          <w:rFonts w:ascii="微软雅黑" w:eastAsia="微软雅黑" w:hAnsi="微软雅黑" w:cstheme="minorBidi"/>
           <w:kern w:val="2"/>
           <w:sz w:val="18"/>
           <w:szCs w:val="18"/>
@@ -1786,7 +1825,7 @@
       <w:proofErr w:type="spellStart"/>
       <w:r>
         <w:rPr>
-          <w:rFonts w:ascii="Microsoft YaHei" w:eastAsia="Microsoft YaHei" w:hAnsi="Microsoft YaHei" w:cstheme="minorBidi"/>
+          <w:rFonts w:ascii="微软雅黑" w:eastAsia="微软雅黑" w:hAnsi="微软雅黑" w:cstheme="minorBidi"/>
           <w:kern w:val="2"/>
           <w:sz w:val="18"/>
           <w:szCs w:val="18"/>
@@ -1796,7 +1835,7 @@
       <w:proofErr w:type="spellEnd"/>
       <w:r>
         <w:rPr>
-          <w:rFonts w:ascii="Microsoft YaHei" w:eastAsia="Microsoft YaHei" w:hAnsi="Microsoft YaHei" w:cstheme="minorBidi"/>
+          <w:rFonts w:ascii="微软雅黑" w:eastAsia="微软雅黑" w:hAnsi="微软雅黑" w:cstheme="minorBidi"/>
           <w:kern w:val="2"/>
           <w:sz w:val="18"/>
           <w:szCs w:val="18"/>
@@ -1806,7 +1845,7 @@
       <w:proofErr w:type="spellStart"/>
       <w:r>
         <w:rPr>
-          <w:rFonts w:ascii="Microsoft YaHei" w:eastAsia="Microsoft YaHei" w:hAnsi="Microsoft YaHei" w:cstheme="minorBidi"/>
+          <w:rFonts w:ascii="微软雅黑" w:eastAsia="微软雅黑" w:hAnsi="微软雅黑" w:cstheme="minorBidi"/>
           <w:kern w:val="2"/>
           <w:sz w:val="18"/>
           <w:szCs w:val="18"/>
@@ -1816,7 +1855,7 @@
       <w:proofErr w:type="spellEnd"/>
       <w:r>
         <w:rPr>
-          <w:rFonts w:ascii="Microsoft YaHei" w:eastAsia="Microsoft YaHei" w:hAnsi="Microsoft YaHei" w:cstheme="minorBidi"/>
+          <w:rFonts w:ascii="微软雅黑" w:eastAsia="微软雅黑" w:hAnsi="微软雅黑" w:cstheme="minorBidi"/>
           <w:kern w:val="2"/>
           <w:sz w:val="18"/>
           <w:szCs w:val="18"/>
@@ -1826,7 +1865,7 @@
       <w:proofErr w:type="spellStart"/>
       <w:r>
         <w:rPr>
-          <w:rFonts w:ascii="Microsoft YaHei" w:eastAsia="Microsoft YaHei" w:hAnsi="Microsoft YaHei" w:cstheme="minorBidi"/>
+          <w:rFonts w:ascii="微软雅黑" w:eastAsia="微软雅黑" w:hAnsi="微软雅黑" w:cstheme="minorBidi"/>
           <w:kern w:val="2"/>
           <w:sz w:val="18"/>
           <w:szCs w:val="18"/>
@@ -1836,7 +1875,7 @@
       <w:proofErr w:type="spellEnd"/>
       <w:r>
         <w:rPr>
-          <w:rFonts w:ascii="Microsoft YaHei" w:eastAsia="Microsoft YaHei" w:hAnsi="Microsoft YaHei" w:cstheme="minorBidi"/>
+          <w:rFonts w:ascii="微软雅黑" w:eastAsia="微软雅黑" w:hAnsi="微软雅黑" w:cstheme="minorBidi"/>
           <w:kern w:val="2"/>
           <w:sz w:val="18"/>
           <w:szCs w:val="18"/>
@@ -1854,16 +1893,16 @@
         <w:spacing w:line="276" w:lineRule="auto"/>
         <w:ind w:firstLineChars="0"/>
         <w:rPr>
-          <w:rFonts w:ascii="Microsoft YaHei" w:eastAsia="Microsoft YaHei" w:hAnsi="Microsoft YaHei" w:cstheme="minorBidi" w:hint="eastAsia"/>
-          <w:kern w:val="2"/>
-          <w:sz w:val="18"/>
-          <w:szCs w:val="18"/>
-        </w:rPr>
-      </w:pPr>
-      <w:proofErr w:type="spellStart"/>
-      <w:r>
-        <w:rPr>
-          <w:rFonts w:ascii="Microsoft YaHei" w:eastAsia="Microsoft YaHei" w:hAnsi="Microsoft YaHei" w:cstheme="minorBidi"/>
+          <w:rFonts w:ascii="微软雅黑" w:eastAsia="微软雅黑" w:hAnsi="微软雅黑" w:cstheme="minorBidi"/>
+          <w:kern w:val="2"/>
+          <w:sz w:val="18"/>
+          <w:szCs w:val="18"/>
+        </w:rPr>
+      </w:pPr>
+      <w:proofErr w:type="spellStart"/>
+      <w:r>
+        <w:rPr>
+          <w:rFonts w:ascii="微软雅黑" w:eastAsia="微软雅黑" w:hAnsi="微软雅黑" w:cstheme="minorBidi"/>
           <w:kern w:val="2"/>
           <w:sz w:val="18"/>
           <w:szCs w:val="18"/>
@@ -1873,7 +1912,7 @@
       <w:proofErr w:type="spellEnd"/>
       <w:r>
         <w:rPr>
-          <w:rFonts w:ascii="Microsoft YaHei" w:eastAsia="Microsoft YaHei" w:hAnsi="Microsoft YaHei" w:cstheme="minorBidi"/>
+          <w:rFonts w:ascii="微软雅黑" w:eastAsia="微软雅黑" w:hAnsi="微软雅黑" w:cstheme="minorBidi"/>
           <w:kern w:val="2"/>
           <w:sz w:val="18"/>
           <w:szCs w:val="18"/>
@@ -1883,7 +1922,7 @@
       <w:proofErr w:type="spellStart"/>
       <w:r>
         <w:rPr>
-          <w:rFonts w:ascii="Microsoft YaHei" w:eastAsia="Microsoft YaHei" w:hAnsi="Microsoft YaHei" w:cstheme="minorBidi"/>
+          <w:rFonts w:ascii="微软雅黑" w:eastAsia="微软雅黑" w:hAnsi="微软雅黑" w:cstheme="minorBidi"/>
           <w:kern w:val="2"/>
           <w:sz w:val="18"/>
           <w:szCs w:val="18"/>
@@ -1893,7 +1932,7 @@
       <w:proofErr w:type="spellEnd"/>
       <w:r>
         <w:rPr>
-          <w:rFonts w:ascii="Microsoft YaHei" w:eastAsia="Microsoft YaHei" w:hAnsi="Microsoft YaHei" w:cstheme="minorBidi"/>
+          <w:rFonts w:ascii="微软雅黑" w:eastAsia="微软雅黑" w:hAnsi="微软雅黑" w:cstheme="minorBidi"/>
           <w:kern w:val="2"/>
           <w:sz w:val="18"/>
           <w:szCs w:val="18"/>
@@ -1903,7 +1942,7 @@
       <w:proofErr w:type="spellStart"/>
       <w:r>
         <w:rPr>
-          <w:rFonts w:ascii="Microsoft YaHei" w:eastAsia="Microsoft YaHei" w:hAnsi="Microsoft YaHei" w:cstheme="minorBidi"/>
+          <w:rFonts w:ascii="微软雅黑" w:eastAsia="微软雅黑" w:hAnsi="微软雅黑" w:cstheme="minorBidi"/>
           <w:kern w:val="2"/>
           <w:sz w:val="18"/>
           <w:szCs w:val="18"/>
@@ -1913,7 +1952,7 @@
       <w:proofErr w:type="spellEnd"/>
       <w:r>
         <w:rPr>
-          <w:rFonts w:ascii="Microsoft YaHei" w:eastAsia="Microsoft YaHei" w:hAnsi="Microsoft YaHei" w:cstheme="minorBidi"/>
+          <w:rFonts w:ascii="微软雅黑" w:eastAsia="微软雅黑" w:hAnsi="微软雅黑" w:cstheme="minorBidi"/>
           <w:kern w:val="2"/>
           <w:sz w:val="18"/>
           <w:szCs w:val="18"/>
@@ -1923,7 +1962,7 @@
       <w:proofErr w:type="spellStart"/>
       <w:r>
         <w:rPr>
-          <w:rFonts w:ascii="Microsoft YaHei" w:eastAsia="Microsoft YaHei" w:hAnsi="Microsoft YaHei" w:cstheme="minorBidi"/>
+          <w:rFonts w:ascii="微软雅黑" w:eastAsia="微软雅黑" w:hAnsi="微软雅黑" w:cstheme="minorBidi"/>
           <w:kern w:val="2"/>
           <w:sz w:val="18"/>
           <w:szCs w:val="18"/>
@@ -1933,7 +1972,7 @@
       <w:proofErr w:type="spellEnd"/>
       <w:r>
         <w:rPr>
-          <w:rFonts w:ascii="Microsoft YaHei" w:eastAsia="Microsoft YaHei" w:hAnsi="Microsoft YaHei" w:cstheme="minorBidi"/>
+          <w:rFonts w:ascii="微软雅黑" w:eastAsia="微软雅黑" w:hAnsi="微软雅黑" w:cstheme="minorBidi"/>
           <w:kern w:val="2"/>
           <w:sz w:val="18"/>
           <w:szCs w:val="18"/>
@@ -1943,7 +1982,7 @@
       <w:proofErr w:type="spellStart"/>
       <w:r>
         <w:rPr>
-          <w:rFonts w:ascii="Microsoft YaHei" w:eastAsia="Microsoft YaHei" w:hAnsi="Microsoft YaHei" w:cstheme="minorBidi"/>
+          <w:rFonts w:ascii="微软雅黑" w:eastAsia="微软雅黑" w:hAnsi="微软雅黑" w:cstheme="minorBidi"/>
           <w:kern w:val="2"/>
           <w:sz w:val="18"/>
           <w:szCs w:val="18"/>
@@ -1953,7 +1992,7 @@
       <w:proofErr w:type="spellEnd"/>
       <w:r>
         <w:rPr>
-          <w:rFonts w:ascii="Microsoft YaHei" w:eastAsia="Microsoft YaHei" w:hAnsi="Microsoft YaHei" w:cstheme="minorBidi"/>
+          <w:rFonts w:ascii="微软雅黑" w:eastAsia="微软雅黑" w:hAnsi="微软雅黑" w:cstheme="minorBidi"/>
           <w:kern w:val="2"/>
           <w:sz w:val="18"/>
           <w:szCs w:val="18"/>
@@ -1971,15 +2010,15 @@
         <w:spacing w:line="276" w:lineRule="auto"/>
         <w:ind w:firstLineChars="0"/>
         <w:rPr>
-          <w:rFonts w:ascii="Microsoft YaHei" w:eastAsia="Microsoft YaHei" w:hAnsi="Microsoft YaHei" w:cstheme="minorBidi"/>
-          <w:kern w:val="2"/>
-          <w:sz w:val="18"/>
-          <w:szCs w:val="18"/>
-        </w:rPr>
-      </w:pPr>
-      <w:r>
-        <w:rPr>
-          <w:rFonts w:ascii="Microsoft YaHei" w:eastAsia="Microsoft YaHei" w:hAnsi="Microsoft YaHei" w:cstheme="minorBidi" w:hint="eastAsia"/>
+          <w:rFonts w:ascii="微软雅黑" w:eastAsia="微软雅黑" w:hAnsi="微软雅黑" w:cstheme="minorBidi"/>
+          <w:kern w:val="2"/>
+          <w:sz w:val="18"/>
+          <w:szCs w:val="18"/>
+        </w:rPr>
+      </w:pPr>
+      <w:r>
+        <w:rPr>
+          <w:rFonts w:ascii="微软雅黑" w:eastAsia="微软雅黑" w:hAnsi="微软雅黑" w:cstheme="minorBidi" w:hint="eastAsia"/>
           <w:kern w:val="2"/>
           <w:sz w:val="18"/>
           <w:szCs w:val="18"/>
@@ -1996,15 +2035,15 @@
         </w:numPr>
         <w:ind w:firstLineChars="0"/>
         <w:rPr>
-          <w:rFonts w:ascii="Microsoft YaHei" w:eastAsia="Microsoft YaHei" w:hAnsi="Microsoft YaHei" w:cstheme="minorBidi"/>
-          <w:kern w:val="2"/>
-          <w:sz w:val="18"/>
-          <w:szCs w:val="18"/>
-        </w:rPr>
-      </w:pPr>
-      <w:r>
-        <w:rPr>
-          <w:rFonts w:ascii="Microsoft YaHei" w:eastAsia="Microsoft YaHei" w:hAnsi="Microsoft YaHei" w:cstheme="minorBidi"/>
+          <w:rFonts w:ascii="微软雅黑" w:eastAsia="微软雅黑" w:hAnsi="微软雅黑" w:cstheme="minorBidi"/>
+          <w:kern w:val="2"/>
+          <w:sz w:val="18"/>
+          <w:szCs w:val="18"/>
+        </w:rPr>
+      </w:pPr>
+      <w:r>
+        <w:rPr>
+          <w:rFonts w:ascii="微软雅黑" w:eastAsia="微软雅黑" w:hAnsi="微软雅黑" w:cstheme="minorBidi"/>
           <w:kern w:val="2"/>
           <w:sz w:val="18"/>
           <w:szCs w:val="18"/>
@@ -2014,7 +2053,7 @@
       <w:proofErr w:type="spellStart"/>
       <w:r>
         <w:rPr>
-          <w:rFonts w:ascii="Microsoft YaHei" w:eastAsia="Microsoft YaHei" w:hAnsi="Microsoft YaHei" w:cstheme="minorBidi"/>
+          <w:rFonts w:ascii="微软雅黑" w:eastAsia="微软雅黑" w:hAnsi="微软雅黑" w:cstheme="minorBidi"/>
           <w:kern w:val="2"/>
           <w:sz w:val="18"/>
           <w:szCs w:val="18"/>
@@ -2024,7 +2063,7 @@
       <w:proofErr w:type="spellEnd"/>
       <w:r>
         <w:rPr>
-          <w:rFonts w:ascii="Microsoft YaHei" w:eastAsia="Microsoft YaHei" w:hAnsi="Microsoft YaHei" w:cstheme="minorBidi"/>
+          <w:rFonts w:ascii="微软雅黑" w:eastAsia="微软雅黑" w:hAnsi="微软雅黑" w:cstheme="minorBidi"/>
           <w:kern w:val="2"/>
           <w:sz w:val="18"/>
           <w:szCs w:val="18"/>
@@ -2034,7 +2073,7 @@
       <w:proofErr w:type="spellStart"/>
       <w:r>
         <w:rPr>
-          <w:rFonts w:ascii="Microsoft YaHei" w:eastAsia="Microsoft YaHei" w:hAnsi="Microsoft YaHei" w:cstheme="minorBidi"/>
+          <w:rFonts w:ascii="微软雅黑" w:eastAsia="微软雅黑" w:hAnsi="微软雅黑" w:cstheme="minorBidi"/>
           <w:kern w:val="2"/>
           <w:sz w:val="18"/>
           <w:szCs w:val="18"/>
@@ -2044,7 +2083,7 @@
       <w:proofErr w:type="spellEnd"/>
       <w:r>
         <w:rPr>
-          <w:rFonts w:ascii="Microsoft YaHei" w:eastAsia="Microsoft YaHei" w:hAnsi="Microsoft YaHei" w:cstheme="minorBidi"/>
+          <w:rFonts w:ascii="微软雅黑" w:eastAsia="微软雅黑" w:hAnsi="微软雅黑" w:cstheme="minorBidi"/>
           <w:kern w:val="2"/>
           <w:sz w:val="18"/>
           <w:szCs w:val="18"/>
@@ -2054,7 +2093,7 @@
       <w:proofErr w:type="spellStart"/>
       <w:r>
         <w:rPr>
-          <w:rFonts w:ascii="Microsoft YaHei" w:eastAsia="Microsoft YaHei" w:hAnsi="Microsoft YaHei" w:cstheme="minorBidi"/>
+          <w:rFonts w:ascii="微软雅黑" w:eastAsia="微软雅黑" w:hAnsi="微软雅黑" w:cstheme="minorBidi"/>
           <w:kern w:val="2"/>
           <w:sz w:val="18"/>
           <w:szCs w:val="18"/>
@@ -2064,7 +2103,7 @@
       <w:proofErr w:type="spellEnd"/>
       <w:r>
         <w:rPr>
-          <w:rFonts w:ascii="Microsoft YaHei" w:eastAsia="Microsoft YaHei" w:hAnsi="Microsoft YaHei" w:cstheme="minorBidi"/>
+          <w:rFonts w:ascii="微软雅黑" w:eastAsia="微软雅黑" w:hAnsi="微软雅黑" w:cstheme="minorBidi"/>
           <w:kern w:val="2"/>
           <w:sz w:val="18"/>
           <w:szCs w:val="18"/>
@@ -2074,7 +2113,7 @@
       <w:proofErr w:type="spellStart"/>
       <w:r>
         <w:rPr>
-          <w:rFonts w:ascii="Microsoft YaHei" w:eastAsia="Microsoft YaHei" w:hAnsi="Microsoft YaHei" w:cstheme="minorBidi"/>
+          <w:rFonts w:ascii="微软雅黑" w:eastAsia="微软雅黑" w:hAnsi="微软雅黑" w:cstheme="minorBidi"/>
           <w:kern w:val="2"/>
           <w:sz w:val="18"/>
           <w:szCs w:val="18"/>
@@ -2084,7 +2123,7 @@
       <w:proofErr w:type="spellEnd"/>
       <w:r>
         <w:rPr>
-          <w:rFonts w:ascii="Microsoft YaHei" w:eastAsia="Microsoft YaHei" w:hAnsi="Microsoft YaHei" w:cstheme="minorBidi"/>
+          <w:rFonts w:ascii="微软雅黑" w:eastAsia="微软雅黑" w:hAnsi="微软雅黑" w:cstheme="minorBidi"/>
           <w:kern w:val="2"/>
           <w:sz w:val="18"/>
           <w:szCs w:val="18"/>
@@ -2101,16 +2140,16 @@
         </w:numPr>
         <w:ind w:firstLineChars="0"/>
         <w:rPr>
-          <w:rFonts w:ascii="Microsoft YaHei" w:eastAsia="Microsoft YaHei" w:hAnsi="Microsoft YaHei" w:cstheme="minorBidi" w:hint="eastAsia"/>
-          <w:kern w:val="2"/>
-          <w:sz w:val="18"/>
-          <w:szCs w:val="18"/>
-        </w:rPr>
-      </w:pPr>
-      <w:proofErr w:type="spellStart"/>
-      <w:r>
-        <w:rPr>
-          <w:rFonts w:ascii="Microsoft YaHei" w:eastAsia="Microsoft YaHei" w:hAnsi="Microsoft YaHei" w:cstheme="minorBidi"/>
+          <w:rFonts w:ascii="微软雅黑" w:eastAsia="微软雅黑" w:hAnsi="微软雅黑" w:cstheme="minorBidi"/>
+          <w:kern w:val="2"/>
+          <w:sz w:val="18"/>
+          <w:szCs w:val="18"/>
+        </w:rPr>
+      </w:pPr>
+      <w:proofErr w:type="spellStart"/>
+      <w:r>
+        <w:rPr>
+          <w:rFonts w:ascii="微软雅黑" w:eastAsia="微软雅黑" w:hAnsi="微软雅黑" w:cstheme="minorBidi"/>
           <w:kern w:val="2"/>
           <w:sz w:val="18"/>
           <w:szCs w:val="18"/>
@@ -2120,7 +2159,7 @@
       <w:proofErr w:type="spellEnd"/>
       <w:r>
         <w:rPr>
-          <w:rFonts w:ascii="Microsoft YaHei" w:eastAsia="Microsoft YaHei" w:hAnsi="Microsoft YaHei" w:cstheme="minorBidi"/>
+          <w:rFonts w:ascii="微软雅黑" w:eastAsia="微软雅黑" w:hAnsi="微软雅黑" w:cstheme="minorBidi"/>
           <w:kern w:val="2"/>
           <w:sz w:val="18"/>
           <w:szCs w:val="18"/>
@@ -2138,26 +2177,27 @@
         <w:spacing w:line="276" w:lineRule="auto"/>
         <w:ind w:firstLineChars="0"/>
         <w:rPr>
-          <w:rFonts w:ascii="Microsoft YaHei" w:eastAsia="Microsoft YaHei" w:hAnsi="Microsoft YaHei" w:cstheme="minorBidi"/>
-          <w:kern w:val="2"/>
-          <w:sz w:val="18"/>
-          <w:szCs w:val="18"/>
-        </w:rPr>
-      </w:pPr>
-      <w:proofErr w:type="spellStart"/>
-      <w:r>
-        <w:rPr>
-          <w:rFonts w:ascii="Microsoft YaHei" w:eastAsia="Microsoft YaHei" w:hAnsi="Microsoft YaHei" w:cstheme="minorBidi"/>
-          <w:kern w:val="2"/>
-          <w:sz w:val="18"/>
-          <w:szCs w:val="18"/>
-        </w:rPr>
+          <w:rFonts w:ascii="微软雅黑" w:eastAsia="微软雅黑" w:hAnsi="微软雅黑" w:cstheme="minorBidi"/>
+          <w:kern w:val="2"/>
+          <w:sz w:val="18"/>
+          <w:szCs w:val="18"/>
+        </w:rPr>
+      </w:pPr>
+      <w:proofErr w:type="spellStart"/>
+      <w:r>
+        <w:rPr>
+          <w:rFonts w:ascii="微软雅黑" w:eastAsia="微软雅黑" w:hAnsi="微软雅黑" w:cstheme="minorBidi"/>
+          <w:kern w:val="2"/>
+          <w:sz w:val="18"/>
+          <w:szCs w:val="18"/>
+        </w:rPr>
+        <w:lastRenderedPageBreak/>
         <w:t>RecyclerView</w:t>
       </w:r>
       <w:proofErr w:type="spellEnd"/>
       <w:r>
         <w:rPr>
-          <w:rFonts w:ascii="Microsoft YaHei" w:eastAsia="Microsoft YaHei" w:hAnsi="Microsoft YaHei" w:cstheme="minorBidi" w:hint="eastAsia"/>
+          <w:rFonts w:ascii="微软雅黑" w:eastAsia="微软雅黑" w:hAnsi="微软雅黑" w:cstheme="minorBidi" w:hint="eastAsia"/>
           <w:kern w:val="2"/>
           <w:sz w:val="18"/>
           <w:szCs w:val="18"/>
@@ -2175,27 +2215,26 @@
         <w:spacing w:line="276" w:lineRule="auto"/>
         <w:ind w:firstLineChars="0"/>
         <w:rPr>
-          <w:rFonts w:ascii="Microsoft YaHei" w:eastAsia="Microsoft YaHei" w:hAnsi="Microsoft YaHei" w:cs="Consolas"/>
-          <w:color w:val="333333"/>
-          <w:sz w:val="18"/>
-          <w:szCs w:val="18"/>
-        </w:rPr>
-      </w:pPr>
-      <w:proofErr w:type="spellStart"/>
-      <w:r>
-        <w:rPr>
-          <w:rFonts w:ascii="Microsoft YaHei" w:eastAsia="Microsoft YaHei" w:hAnsi="Microsoft YaHei" w:cs="Consolas"/>
-          <w:color w:val="333333"/>
-          <w:sz w:val="18"/>
-          <w:szCs w:val="18"/>
-        </w:rPr>
-        <w:lastRenderedPageBreak/>
+          <w:rFonts w:ascii="微软雅黑" w:eastAsia="微软雅黑" w:hAnsi="微软雅黑" w:cs="Consolas"/>
+          <w:color w:val="333333"/>
+          <w:sz w:val="18"/>
+          <w:szCs w:val="18"/>
+        </w:rPr>
+      </w:pPr>
+      <w:proofErr w:type="spellStart"/>
+      <w:r>
+        <w:rPr>
+          <w:rFonts w:ascii="微软雅黑" w:eastAsia="微软雅黑" w:hAnsi="微软雅黑" w:cs="Consolas"/>
+          <w:color w:val="333333"/>
+          <w:sz w:val="18"/>
+          <w:szCs w:val="18"/>
+        </w:rPr>
         <w:t>RecyclerView</w:t>
       </w:r>
       <w:proofErr w:type="spellEnd"/>
       <w:r>
         <w:rPr>
-          <w:rFonts w:ascii="Microsoft YaHei" w:eastAsia="Microsoft YaHei" w:hAnsi="Microsoft YaHei" w:cs="Consolas"/>
+          <w:rFonts w:ascii="微软雅黑" w:eastAsia="微软雅黑" w:hAnsi="微软雅黑" w:cs="Consolas"/>
           <w:color w:val="333333"/>
           <w:sz w:val="18"/>
           <w:szCs w:val="18"/>
@@ -2205,7 +2244,7 @@
       <w:r>
         <w:rPr>
           <w:rStyle w:val="pun"/>
-          <w:rFonts w:ascii="Microsoft YaHei" w:eastAsia="Microsoft YaHei" w:hAnsi="Microsoft YaHei" w:cs="Consolas"/>
+          <w:rFonts w:ascii="微软雅黑" w:eastAsia="微软雅黑" w:hAnsi="微软雅黑" w:cs="Consolas"/>
           <w:color w:val="000000" w:themeColor="text1"/>
           <w:sz w:val="18"/>
           <w:szCs w:val="18"/>
@@ -2217,7 +2256,7 @@
       <w:r>
         <w:rPr>
           <w:rStyle w:val="pln"/>
-          <w:rFonts w:ascii="Microsoft YaHei" w:eastAsia="Microsoft YaHei" w:hAnsi="Microsoft YaHei" w:cs="Consolas"/>
+          <w:rFonts w:ascii="微软雅黑" w:eastAsia="微软雅黑" w:hAnsi="微软雅黑" w:cs="Consolas"/>
           <w:color w:val="000000" w:themeColor="text1"/>
           <w:sz w:val="18"/>
           <w:szCs w:val="18"/>
@@ -2228,7 +2267,7 @@
       <w:r>
         <w:rPr>
           <w:rStyle w:val="pun"/>
-          <w:rFonts w:ascii="Microsoft YaHei" w:eastAsia="Microsoft YaHei" w:hAnsi="Microsoft YaHei" w:cs="Consolas"/>
+          <w:rFonts w:ascii="微软雅黑" w:eastAsia="微软雅黑" w:hAnsi="微软雅黑" w:cs="Consolas"/>
           <w:color w:val="000000" w:themeColor="text1"/>
           <w:sz w:val="18"/>
           <w:szCs w:val="18"/>
@@ -2239,7 +2278,7 @@
       <w:r>
         <w:rPr>
           <w:rStyle w:val="pln"/>
-          <w:rFonts w:ascii="Microsoft YaHei" w:eastAsia="Microsoft YaHei" w:hAnsi="Microsoft YaHei" w:cs="Consolas"/>
+          <w:rFonts w:ascii="微软雅黑" w:eastAsia="微软雅黑" w:hAnsi="微软雅黑" w:cs="Consolas"/>
           <w:color w:val="000000" w:themeColor="text1"/>
           <w:sz w:val="18"/>
           <w:szCs w:val="18"/>
@@ -2251,7 +2290,7 @@
       <w:r>
         <w:rPr>
           <w:rStyle w:val="pun"/>
-          <w:rFonts w:ascii="Microsoft YaHei" w:eastAsia="Microsoft YaHei" w:hAnsi="Microsoft YaHei" w:cs="Consolas"/>
+          <w:rFonts w:ascii="微软雅黑" w:eastAsia="微软雅黑" w:hAnsi="微软雅黑" w:cs="Consolas"/>
           <w:color w:val="000000" w:themeColor="text1"/>
           <w:sz w:val="18"/>
           <w:szCs w:val="18"/>
@@ -2263,7 +2302,7 @@
       <w:r>
         <w:rPr>
           <w:rStyle w:val="pun"/>
-          <w:rFonts w:ascii="Microsoft YaHei" w:eastAsia="Microsoft YaHei" w:hAnsi="Microsoft YaHei" w:cs="Consolas"/>
+          <w:rFonts w:ascii="微软雅黑" w:eastAsia="微软雅黑" w:hAnsi="微软雅黑" w:cs="Consolas"/>
           <w:color w:val="000000" w:themeColor="text1"/>
           <w:sz w:val="18"/>
           <w:szCs w:val="18"/>
@@ -2274,7 +2313,7 @@
       <w:proofErr w:type="spellEnd"/>
       <w:r>
         <w:rPr>
-          <w:rFonts w:ascii="Microsoft YaHei" w:eastAsia="Microsoft YaHei" w:hAnsi="Microsoft YaHei" w:cs="Consolas"/>
+          <w:rFonts w:ascii="微软雅黑" w:eastAsia="微软雅黑" w:hAnsi="微软雅黑" w:cs="Consolas"/>
           <w:color w:val="333333"/>
           <w:sz w:val="18"/>
           <w:szCs w:val="18"/>
@@ -2285,7 +2324,7 @@
       <w:r>
         <w:rPr>
           <w:rStyle w:val="pln"/>
-          <w:rFonts w:ascii="Microsoft YaHei" w:eastAsia="Microsoft YaHei" w:hAnsi="Microsoft YaHei" w:cs="Consolas"/>
+          <w:rFonts w:ascii="微软雅黑" w:eastAsia="微软雅黑" w:hAnsi="微软雅黑" w:cs="Consolas"/>
           <w:color w:val="000000" w:themeColor="text1"/>
           <w:sz w:val="18"/>
           <w:szCs w:val="18"/>
@@ -2297,7 +2336,7 @@
       <w:r>
         <w:rPr>
           <w:rStyle w:val="pln"/>
-          <w:rFonts w:ascii="Microsoft YaHei" w:eastAsia="Microsoft YaHei" w:hAnsi="Microsoft YaHei" w:cs="Consolas"/>
+          <w:rFonts w:ascii="微软雅黑" w:eastAsia="微软雅黑" w:hAnsi="微软雅黑" w:cs="Consolas"/>
           <w:color w:val="000000" w:themeColor="text1"/>
           <w:sz w:val="18"/>
           <w:szCs w:val="18"/>
@@ -2307,7 +2346,7 @@
       </w:r>
       <w:r>
         <w:rPr>
-          <w:rFonts w:ascii="Microsoft YaHei" w:eastAsia="Microsoft YaHei" w:hAnsi="Microsoft YaHei" w:cs="Consolas"/>
+          <w:rFonts w:ascii="微软雅黑" w:eastAsia="微软雅黑" w:hAnsi="微软雅黑" w:cs="Consolas"/>
           <w:color w:val="333333"/>
           <w:sz w:val="18"/>
           <w:szCs w:val="18"/>
@@ -2325,15 +2364,15 @@
         <w:spacing w:line="276" w:lineRule="auto"/>
         <w:ind w:firstLineChars="0"/>
         <w:rPr>
-          <w:rFonts w:ascii="Microsoft YaHei" w:eastAsia="Microsoft YaHei" w:hAnsi="Microsoft YaHei" w:cs="Consolas"/>
-          <w:color w:val="333333"/>
-          <w:sz w:val="18"/>
-          <w:szCs w:val="18"/>
-        </w:rPr>
-      </w:pPr>
-      <w:r>
-        <w:rPr>
-          <w:rFonts w:ascii="Microsoft YaHei" w:eastAsia="Microsoft YaHei" w:hAnsi="Microsoft YaHei" w:cs="Consolas"/>
+          <w:rFonts w:ascii="微软雅黑" w:eastAsia="微软雅黑" w:hAnsi="微软雅黑" w:cs="Consolas"/>
+          <w:color w:val="333333"/>
+          <w:sz w:val="18"/>
+          <w:szCs w:val="18"/>
+        </w:rPr>
+      </w:pPr>
+      <w:r>
+        <w:rPr>
+          <w:rFonts w:ascii="微软雅黑" w:eastAsia="微软雅黑" w:hAnsi="微软雅黑" w:cs="Consolas"/>
           <w:color w:val="333333"/>
           <w:sz w:val="18"/>
           <w:szCs w:val="18"/>
@@ -2342,7 +2381,7 @@
       </w:r>
       <w:r>
         <w:rPr>
-          <w:rFonts w:ascii="Microsoft YaHei" w:eastAsia="Microsoft YaHei" w:hAnsi="Microsoft YaHei" w:cs="Consolas"/>
+          <w:rFonts w:ascii="微软雅黑" w:eastAsia="微软雅黑" w:hAnsi="微软雅黑" w:cs="Consolas"/>
           <w:color w:val="333333"/>
           <w:sz w:val="18"/>
           <w:szCs w:val="18"/>
@@ -2352,7 +2391,7 @@
       <w:proofErr w:type="spellStart"/>
       <w:r>
         <w:rPr>
-          <w:rFonts w:ascii="Microsoft YaHei" w:eastAsia="Microsoft YaHei" w:hAnsi="Microsoft YaHei" w:cs="Consolas"/>
+          <w:rFonts w:ascii="微软雅黑" w:eastAsia="微软雅黑" w:hAnsi="微软雅黑" w:cs="Consolas"/>
           <w:color w:val="333333"/>
           <w:sz w:val="18"/>
           <w:szCs w:val="18"/>
@@ -2362,7 +2401,7 @@
       <w:proofErr w:type="spellEnd"/>
       <w:r>
         <w:rPr>
-          <w:rFonts w:ascii="Microsoft YaHei" w:eastAsia="Microsoft YaHei" w:hAnsi="Microsoft YaHei" w:cs="Consolas"/>
+          <w:rFonts w:ascii="微软雅黑" w:eastAsia="微软雅黑" w:hAnsi="微软雅黑" w:cs="Consolas"/>
           <w:color w:val="333333"/>
           <w:sz w:val="18"/>
           <w:szCs w:val="18"/>
@@ -2372,7 +2411,7 @@
       <w:proofErr w:type="spellStart"/>
       <w:r>
         <w:rPr>
-          <w:rFonts w:ascii="Microsoft YaHei" w:eastAsia="Microsoft YaHei" w:hAnsi="Microsoft YaHei" w:cs="Consolas"/>
+          <w:rFonts w:ascii="微软雅黑" w:eastAsia="微软雅黑" w:hAnsi="微软雅黑" w:cs="Consolas"/>
           <w:color w:val="333333"/>
           <w:sz w:val="18"/>
           <w:szCs w:val="18"/>
@@ -2382,7 +2421,7 @@
       <w:proofErr w:type="spellEnd"/>
       <w:r>
         <w:rPr>
-          <w:rFonts w:ascii="Microsoft YaHei" w:eastAsia="Microsoft YaHei" w:hAnsi="Microsoft YaHei" w:cs="Consolas"/>
+          <w:rFonts w:ascii="微软雅黑" w:eastAsia="微软雅黑" w:hAnsi="微软雅黑" w:cs="Consolas"/>
           <w:color w:val="333333"/>
           <w:sz w:val="18"/>
           <w:szCs w:val="18"/>
@@ -2392,7 +2431,7 @@
       <w:proofErr w:type="spellStart"/>
       <w:r>
         <w:rPr>
-          <w:rFonts w:ascii="Microsoft YaHei" w:eastAsia="Microsoft YaHei" w:hAnsi="Microsoft YaHei" w:cs="Consolas"/>
+          <w:rFonts w:ascii="微软雅黑" w:eastAsia="微软雅黑" w:hAnsi="微软雅黑" w:cs="Consolas"/>
           <w:color w:val="333333"/>
           <w:sz w:val="18"/>
           <w:szCs w:val="18"/>
@@ -2402,7 +2441,7 @@
       <w:proofErr w:type="spellEnd"/>
       <w:r>
         <w:rPr>
-          <w:rFonts w:ascii="Microsoft YaHei" w:eastAsia="Microsoft YaHei" w:hAnsi="Microsoft YaHei" w:cs="Consolas"/>
+          <w:rFonts w:ascii="微软雅黑" w:eastAsia="微软雅黑" w:hAnsi="微软雅黑" w:cs="Consolas"/>
           <w:color w:val="333333"/>
           <w:sz w:val="18"/>
           <w:szCs w:val="18"/>
@@ -2412,7 +2451,7 @@
       <w:proofErr w:type="spellStart"/>
       <w:r>
         <w:rPr>
-          <w:rFonts w:ascii="Microsoft YaHei" w:eastAsia="Microsoft YaHei" w:hAnsi="Microsoft YaHei" w:cs="Consolas"/>
+          <w:rFonts w:ascii="微软雅黑" w:eastAsia="微软雅黑" w:hAnsi="微软雅黑" w:cs="Consolas"/>
           <w:color w:val="333333"/>
           <w:sz w:val="18"/>
           <w:szCs w:val="18"/>
@@ -2422,7 +2461,7 @@
       <w:proofErr w:type="spellEnd"/>
       <w:r>
         <w:rPr>
-          <w:rFonts w:ascii="Microsoft YaHei" w:eastAsia="Microsoft YaHei" w:hAnsi="Microsoft YaHei" w:cs="Consolas"/>
+          <w:rFonts w:ascii="微软雅黑" w:eastAsia="微软雅黑" w:hAnsi="微软雅黑" w:cs="Consolas"/>
           <w:color w:val="333333"/>
           <w:sz w:val="18"/>
           <w:szCs w:val="18"/>
@@ -2431,7 +2470,7 @@
       </w:r>
       <w:r>
         <w:rPr>
-          <w:rFonts w:ascii="Microsoft YaHei" w:eastAsia="Microsoft YaHei" w:hAnsi="Microsoft YaHei" w:cs="Consolas"/>
+          <w:rFonts w:ascii="微软雅黑" w:eastAsia="微软雅黑" w:hAnsi="微软雅黑" w:cs="Consolas"/>
           <w:color w:val="333333"/>
           <w:sz w:val="18"/>
           <w:szCs w:val="18"/>
@@ -2441,7 +2480,7 @@
       <w:proofErr w:type="spellStart"/>
       <w:r>
         <w:rPr>
-          <w:rFonts w:ascii="Microsoft YaHei" w:eastAsia="Microsoft YaHei" w:hAnsi="Microsoft YaHei" w:cs="Consolas"/>
+          <w:rFonts w:ascii="微软雅黑" w:eastAsia="微软雅黑" w:hAnsi="微软雅黑" w:cs="Consolas"/>
           <w:color w:val="333333"/>
           <w:sz w:val="18"/>
           <w:szCs w:val="18"/>
@@ -2451,7 +2490,7 @@
       <w:proofErr w:type="spellEnd"/>
       <w:r>
         <w:rPr>
-          <w:rFonts w:ascii="Microsoft YaHei" w:eastAsia="Microsoft YaHei" w:hAnsi="Microsoft YaHei" w:cs="Consolas"/>
+          <w:rFonts w:ascii="微软雅黑" w:eastAsia="微软雅黑" w:hAnsi="微软雅黑" w:cs="Consolas"/>
           <w:color w:val="333333"/>
           <w:sz w:val="18"/>
           <w:szCs w:val="18"/>
@@ -2461,7 +2500,7 @@
       <w:proofErr w:type="spellStart"/>
       <w:r>
         <w:rPr>
-          <w:rFonts w:ascii="Microsoft YaHei" w:eastAsia="Microsoft YaHei" w:hAnsi="Microsoft YaHei" w:cs="Consolas"/>
+          <w:rFonts w:ascii="微软雅黑" w:eastAsia="微软雅黑" w:hAnsi="微软雅黑" w:cs="Consolas"/>
           <w:color w:val="333333"/>
           <w:sz w:val="18"/>
           <w:szCs w:val="18"/>
@@ -2471,7 +2510,7 @@
       <w:proofErr w:type="spellEnd"/>
       <w:r>
         <w:rPr>
-          <w:rFonts w:ascii="Microsoft YaHei" w:eastAsia="Microsoft YaHei" w:hAnsi="Microsoft YaHei" w:cs="Consolas"/>
+          <w:rFonts w:ascii="微软雅黑" w:eastAsia="微软雅黑" w:hAnsi="微软雅黑" w:cs="Consolas"/>
           <w:color w:val="333333"/>
           <w:sz w:val="18"/>
           <w:szCs w:val="18"/>
@@ -2480,7 +2519,7 @@
       </w:r>
       <w:r>
         <w:rPr>
-          <w:rFonts w:ascii="Microsoft YaHei" w:eastAsia="Microsoft YaHei" w:hAnsi="Microsoft YaHei" w:cs="Consolas"/>
+          <w:rFonts w:ascii="微软雅黑" w:eastAsia="微软雅黑" w:hAnsi="微软雅黑" w:cs="Consolas"/>
           <w:color w:val="333333"/>
           <w:sz w:val="18"/>
           <w:szCs w:val="18"/>
@@ -2490,7 +2529,7 @@
       <w:proofErr w:type="spellStart"/>
       <w:r>
         <w:rPr>
-          <w:rFonts w:ascii="Microsoft YaHei" w:eastAsia="Microsoft YaHei" w:hAnsi="Microsoft YaHei" w:cs="Consolas"/>
+          <w:rFonts w:ascii="微软雅黑" w:eastAsia="微软雅黑" w:hAnsi="微软雅黑" w:cs="Consolas"/>
           <w:color w:val="333333"/>
           <w:sz w:val="18"/>
           <w:szCs w:val="18"/>
@@ -2500,7 +2539,7 @@
       <w:proofErr w:type="spellEnd"/>
       <w:r>
         <w:rPr>
-          <w:rFonts w:ascii="Microsoft YaHei" w:eastAsia="Microsoft YaHei" w:hAnsi="Microsoft YaHei" w:cs="Consolas"/>
+          <w:rFonts w:ascii="微软雅黑" w:eastAsia="微软雅黑" w:hAnsi="微软雅黑" w:cs="Consolas"/>
           <w:color w:val="333333"/>
           <w:sz w:val="18"/>
           <w:szCs w:val="18"/>
@@ -2518,15 +2557,15 @@
         <w:spacing w:line="276" w:lineRule="auto"/>
         <w:ind w:firstLineChars="0"/>
         <w:rPr>
-          <w:rFonts w:ascii="Microsoft YaHei" w:eastAsia="Microsoft YaHei" w:hAnsi="Microsoft YaHei" w:cs="Consolas"/>
-          <w:color w:val="333333"/>
-          <w:sz w:val="18"/>
-          <w:szCs w:val="18"/>
-        </w:rPr>
-      </w:pPr>
-      <w:r>
-        <w:rPr>
-          <w:rFonts w:ascii="Microsoft YaHei" w:eastAsia="Microsoft YaHei" w:hAnsi="Microsoft YaHei" w:cs="Consolas"/>
+          <w:rFonts w:ascii="微软雅黑" w:eastAsia="微软雅黑" w:hAnsi="微软雅黑" w:cs="Consolas"/>
+          <w:color w:val="333333"/>
+          <w:sz w:val="18"/>
+          <w:szCs w:val="18"/>
+        </w:rPr>
+      </w:pPr>
+      <w:r>
+        <w:rPr>
+          <w:rFonts w:ascii="微软雅黑" w:eastAsia="微软雅黑" w:hAnsi="微软雅黑" w:cs="Consolas"/>
           <w:color w:val="333333"/>
           <w:sz w:val="18"/>
           <w:szCs w:val="18"/>
@@ -2535,7 +2574,7 @@
       </w:r>
       <w:r>
         <w:rPr>
-          <w:rFonts w:ascii="Microsoft YaHei" w:eastAsia="Microsoft YaHei" w:hAnsi="Microsoft YaHei" w:cs="Consolas"/>
+          <w:rFonts w:ascii="微软雅黑" w:eastAsia="微软雅黑" w:hAnsi="微软雅黑" w:cs="Consolas"/>
           <w:color w:val="333333"/>
           <w:sz w:val="18"/>
           <w:szCs w:val="18"/>
@@ -2546,7 +2585,7 @@
       <w:proofErr w:type="spellStart"/>
       <w:r>
         <w:rPr>
-          <w:rFonts w:ascii="Microsoft YaHei" w:eastAsia="Microsoft YaHei" w:hAnsi="Microsoft YaHei" w:cs="Consolas"/>
+          <w:rFonts w:ascii="微软雅黑" w:eastAsia="微软雅黑" w:hAnsi="微软雅黑" w:cs="Consolas"/>
           <w:color w:val="333333"/>
           <w:sz w:val="18"/>
           <w:szCs w:val="18"/>
@@ -2556,7 +2595,7 @@
       <w:proofErr w:type="spellEnd"/>
       <w:r>
         <w:rPr>
-          <w:rFonts w:ascii="Microsoft YaHei" w:eastAsia="Microsoft YaHei" w:hAnsi="Microsoft YaHei" w:cs="Consolas"/>
+          <w:rFonts w:ascii="微软雅黑" w:eastAsia="微软雅黑" w:hAnsi="微软雅黑" w:cs="Consolas"/>
           <w:color w:val="333333"/>
           <w:sz w:val="18"/>
           <w:szCs w:val="18"/>
@@ -2566,7 +2605,7 @@
       <w:proofErr w:type="spellStart"/>
       <w:r>
         <w:rPr>
-          <w:rFonts w:ascii="Microsoft YaHei" w:eastAsia="Microsoft YaHei" w:hAnsi="Microsoft YaHei" w:cs="Consolas"/>
+          <w:rFonts w:ascii="微软雅黑" w:eastAsia="微软雅黑" w:hAnsi="微软雅黑" w:cs="Consolas"/>
           <w:color w:val="333333"/>
           <w:sz w:val="18"/>
           <w:szCs w:val="18"/>
@@ -2576,7 +2615,7 @@
       <w:proofErr w:type="spellEnd"/>
       <w:r>
         <w:rPr>
-          <w:rFonts w:ascii="Microsoft YaHei" w:eastAsia="Microsoft YaHei" w:hAnsi="Microsoft YaHei" w:cs="Consolas"/>
+          <w:rFonts w:ascii="微软雅黑" w:eastAsia="微软雅黑" w:hAnsi="微软雅黑" w:cs="Consolas"/>
           <w:color w:val="333333"/>
           <w:sz w:val="18"/>
           <w:szCs w:val="18"/>
@@ -2586,7 +2625,7 @@
       <w:proofErr w:type="spellStart"/>
       <w:r>
         <w:rPr>
-          <w:rFonts w:ascii="Microsoft YaHei" w:eastAsia="Microsoft YaHei" w:hAnsi="Microsoft YaHei" w:cs="Consolas"/>
+          <w:rFonts w:ascii="微软雅黑" w:eastAsia="微软雅黑" w:hAnsi="微软雅黑" w:cs="Consolas"/>
           <w:color w:val="333333"/>
           <w:sz w:val="18"/>
           <w:szCs w:val="18"/>
@@ -2596,7 +2635,7 @@
       <w:proofErr w:type="spellEnd"/>
       <w:r>
         <w:rPr>
-          <w:rFonts w:ascii="Microsoft YaHei" w:eastAsia="Microsoft YaHei" w:hAnsi="Microsoft YaHei" w:cs="Consolas"/>
+          <w:rFonts w:ascii="微软雅黑" w:eastAsia="微软雅黑" w:hAnsi="微软雅黑" w:cs="Consolas"/>
           <w:color w:val="333333"/>
           <w:sz w:val="18"/>
           <w:szCs w:val="18"/>
@@ -2614,16 +2653,16 @@
         <w:spacing w:line="276" w:lineRule="auto"/>
         <w:ind w:firstLineChars="0"/>
         <w:rPr>
-          <w:rFonts w:ascii="Microsoft YaHei" w:eastAsia="Microsoft YaHei" w:hAnsi="Microsoft YaHei" w:cs="Consolas"/>
-          <w:color w:val="333333"/>
-          <w:sz w:val="18"/>
-          <w:szCs w:val="18"/>
-        </w:rPr>
-      </w:pPr>
-      <w:proofErr w:type="spellStart"/>
-      <w:r>
-        <w:rPr>
-          <w:rFonts w:ascii="Microsoft YaHei" w:eastAsia="Microsoft YaHei" w:hAnsi="Microsoft YaHei" w:cs="Consolas"/>
+          <w:rFonts w:ascii="微软雅黑" w:eastAsia="微软雅黑" w:hAnsi="微软雅黑" w:cs="Consolas" w:hint="eastAsia"/>
+          <w:color w:val="333333"/>
+          <w:sz w:val="18"/>
+          <w:szCs w:val="18"/>
+        </w:rPr>
+      </w:pPr>
+      <w:proofErr w:type="spellStart"/>
+      <w:r>
+        <w:rPr>
+          <w:rFonts w:ascii="微软雅黑" w:eastAsia="微软雅黑" w:hAnsi="微软雅黑" w:cs="Consolas"/>
           <w:color w:val="333333"/>
           <w:sz w:val="18"/>
           <w:szCs w:val="18"/>
@@ -2633,7 +2672,7 @@
       <w:proofErr w:type="spellEnd"/>
       <w:r>
         <w:rPr>
-          <w:rFonts w:ascii="Microsoft YaHei" w:eastAsia="Microsoft YaHei" w:hAnsi="Microsoft YaHei" w:cs="Consolas"/>
+          <w:rFonts w:ascii="微软雅黑" w:eastAsia="微软雅黑" w:hAnsi="微软雅黑" w:cs="Consolas"/>
           <w:color w:val="333333"/>
           <w:sz w:val="18"/>
           <w:szCs w:val="18"/>
@@ -2651,7 +2690,7 @@
         <w:spacing w:line="276" w:lineRule="auto"/>
         <w:ind w:firstLineChars="0"/>
         <w:rPr>
-          <w:rFonts w:ascii="Microsoft YaHei" w:eastAsia="Microsoft YaHei" w:hAnsi="Microsoft YaHei" w:cs="Consolas"/>
+          <w:rFonts w:ascii="微软雅黑" w:eastAsia="微软雅黑" w:hAnsi="微软雅黑" w:cs="Consolas"/>
           <w:color w:val="009900"/>
           <w:sz w:val="18"/>
           <w:szCs w:val="18"/>
@@ -2661,7 +2700,7 @@
       <w:proofErr w:type="spellStart"/>
       <w:r>
         <w:rPr>
-          <w:rFonts w:ascii="Microsoft YaHei" w:eastAsia="Microsoft YaHei" w:hAnsi="Microsoft YaHei" w:cs="Consolas"/>
+          <w:rFonts w:ascii="微软雅黑" w:eastAsia="微软雅黑" w:hAnsi="微软雅黑" w:cs="Consolas"/>
           <w:color w:val="333333"/>
           <w:sz w:val="18"/>
           <w:szCs w:val="18"/>
@@ -2671,7 +2710,7 @@
       <w:proofErr w:type="spellEnd"/>
       <w:r>
         <w:rPr>
-          <w:rFonts w:ascii="Microsoft YaHei" w:eastAsia="Microsoft YaHei" w:hAnsi="Microsoft YaHei" w:cs="Consolas"/>
+          <w:rFonts w:ascii="微软雅黑" w:eastAsia="微软雅黑" w:hAnsi="微软雅黑" w:cs="Consolas"/>
           <w:color w:val="333333"/>
           <w:sz w:val="18"/>
           <w:szCs w:val="18"/>
@@ -2680,7 +2719,7 @@
       </w:r>
       <w:r>
         <w:rPr>
-          <w:rFonts w:ascii="Microsoft YaHei" w:eastAsia="Microsoft YaHei" w:hAnsi="Microsoft YaHei" w:cs="Consolas" w:hint="eastAsia"/>
+          <w:rFonts w:ascii="微软雅黑" w:eastAsia="微软雅黑" w:hAnsi="微软雅黑" w:cs="Consolas" w:hint="eastAsia"/>
           <w:color w:val="333333"/>
           <w:sz w:val="18"/>
           <w:szCs w:val="18"/>
@@ -2689,7 +2728,7 @@
       </w:r>
       <w:r>
         <w:rPr>
-          <w:rFonts w:ascii="Microsoft YaHei" w:eastAsia="Microsoft YaHei" w:hAnsi="Microsoft YaHei" w:cs="Consolas"/>
+          <w:rFonts w:ascii="微软雅黑" w:eastAsia="微软雅黑" w:hAnsi="微软雅黑" w:cs="Consolas"/>
           <w:color w:val="333333"/>
           <w:sz w:val="18"/>
           <w:szCs w:val="18"/>
@@ -2698,7 +2737,7 @@
       </w:r>
       <w:r>
         <w:rPr>
-          <w:rFonts w:ascii="Microsoft YaHei" w:eastAsia="Microsoft YaHei" w:hAnsi="Microsoft YaHei" w:cs="Consolas" w:hint="eastAsia"/>
+          <w:rFonts w:ascii="微软雅黑" w:eastAsia="微软雅黑" w:hAnsi="微软雅黑" w:cs="Consolas" w:hint="eastAsia"/>
           <w:color w:val="333333"/>
           <w:sz w:val="18"/>
           <w:szCs w:val="18"/>
@@ -2712,7 +2751,7 @@
         <w:spacing w:line="276" w:lineRule="auto"/>
         <w:ind w:left="1200" w:firstLineChars="0" w:firstLine="0"/>
         <w:rPr>
-          <w:rFonts w:ascii="Microsoft YaHei" w:eastAsia="Microsoft YaHei" w:hAnsi="Microsoft YaHei" w:cs="Consolas"/>
+          <w:rFonts w:ascii="微软雅黑" w:eastAsia="微软雅黑" w:hAnsi="微软雅黑" w:cs="Consolas"/>
           <w:color w:val="009900"/>
           <w:sz w:val="18"/>
           <w:szCs w:val="18"/>
@@ -2723,7 +2762,7 @@
       <w:proofErr w:type="gramStart"/>
       <w:r>
         <w:rPr>
-          <w:rFonts w:ascii="Microsoft YaHei" w:eastAsia="Microsoft YaHei" w:hAnsi="Microsoft YaHei" w:cs="Consolas"/>
+          <w:rFonts w:ascii="微软雅黑" w:eastAsia="微软雅黑" w:hAnsi="微软雅黑" w:cs="Consolas"/>
           <w:color w:val="009900"/>
           <w:sz w:val="18"/>
           <w:szCs w:val="18"/>
@@ -2735,7 +2774,7 @@
       <w:proofErr w:type="gramEnd"/>
       <w:r>
         <w:rPr>
-          <w:rFonts w:ascii="Microsoft YaHei" w:eastAsia="Microsoft YaHei" w:hAnsi="Microsoft YaHei" w:cs="Consolas"/>
+          <w:rFonts w:ascii="微软雅黑" w:eastAsia="微软雅黑" w:hAnsi="微软雅黑" w:cs="Consolas"/>
           <w:color w:val="009900"/>
           <w:sz w:val="18"/>
           <w:szCs w:val="18"/>
@@ -2750,7 +2789,7 @@
         <w:spacing w:line="276" w:lineRule="auto"/>
         <w:ind w:left="1200" w:firstLineChars="0" w:firstLine="0"/>
         <w:rPr>
-          <w:rFonts w:ascii="Microsoft YaHei" w:eastAsia="Microsoft YaHei" w:hAnsi="Microsoft YaHei" w:cs="Consolas"/>
+          <w:rFonts w:ascii="微软雅黑" w:eastAsia="微软雅黑" w:hAnsi="微软雅黑" w:cs="Consolas"/>
           <w:color w:val="009900"/>
           <w:sz w:val="18"/>
           <w:szCs w:val="18"/>
@@ -2761,7 +2800,7 @@
       <w:proofErr w:type="gramStart"/>
       <w:r>
         <w:rPr>
-          <w:rFonts w:ascii="Microsoft YaHei" w:eastAsia="Microsoft YaHei" w:hAnsi="Microsoft YaHei" w:cs="Consolas"/>
+          <w:rFonts w:ascii="微软雅黑" w:eastAsia="微软雅黑" w:hAnsi="微软雅黑" w:cs="Consolas"/>
           <w:color w:val="009900"/>
           <w:sz w:val="18"/>
           <w:szCs w:val="18"/>
@@ -2773,7 +2812,7 @@
       <w:proofErr w:type="gramEnd"/>
       <w:r>
         <w:rPr>
-          <w:rFonts w:ascii="Microsoft YaHei" w:eastAsia="Microsoft YaHei" w:hAnsi="Microsoft YaHei" w:cs="Consolas"/>
+          <w:rFonts w:ascii="微软雅黑" w:eastAsia="微软雅黑" w:hAnsi="微软雅黑" w:cs="Consolas"/>
           <w:color w:val="009900"/>
           <w:sz w:val="18"/>
           <w:szCs w:val="18"/>
@@ -2789,14 +2828,14 @@
         <w:ind w:left="1200" w:firstLineChars="0" w:firstLine="0"/>
         <w:rPr>
           <w:rStyle w:val="a8"/>
-          <w:rFonts w:ascii="Microsoft YaHei" w:eastAsia="Microsoft YaHei" w:hAnsi="Microsoft YaHei" w:cs="Consolas"/>
-          <w:sz w:val="18"/>
-          <w:szCs w:val="18"/>
-        </w:rPr>
-      </w:pPr>
-      <w:r>
-        <w:rPr>
-          <w:rFonts w:ascii="Microsoft YaHei" w:eastAsia="Microsoft YaHei" w:hAnsi="Microsoft YaHei" w:cs="Consolas"/>
+          <w:rFonts w:ascii="微软雅黑" w:eastAsia="微软雅黑" w:hAnsi="微软雅黑" w:cs="Consolas"/>
+          <w:sz w:val="18"/>
+          <w:szCs w:val="18"/>
+        </w:rPr>
+      </w:pPr>
+      <w:r>
+        <w:rPr>
+          <w:rFonts w:ascii="微软雅黑" w:eastAsia="微软雅黑" w:hAnsi="微软雅黑" w:cs="Consolas"/>
           <w:color w:val="333333"/>
           <w:sz w:val="18"/>
           <w:szCs w:val="18"/>
@@ -2804,33 +2843,23 @@
         <w:t>参考：</w:t>
       </w:r>
       <w:r>
-        <w:rPr>
-          <w:rFonts w:ascii="Microsoft YaHei" w:eastAsia="Microsoft YaHei" w:hAnsi="Microsoft YaHei"/>
-          <w:sz w:val="18"/>
-          <w:szCs w:val="18"/>
-        </w:rPr>
         <w:fldChar w:fldCharType="begin"/>
       </w:r>
       <w:r>
         <w:rPr>
-          <w:rFonts w:ascii="Microsoft YaHei" w:eastAsia="Microsoft YaHei" w:hAnsi="Microsoft YaHei"/>
+          <w:rFonts w:ascii="微软雅黑" w:eastAsia="微软雅黑" w:hAnsi="微软雅黑"/>
           <w:sz w:val="18"/>
           <w:szCs w:val="18"/>
         </w:rPr>
         <w:instrText xml:space="preserve"> HYPERLINK "https://blog.csdn.net/android_yyf/article/details/79924669" </w:instrText>
       </w:r>
       <w:r>
-        <w:rPr>
-          <w:rFonts w:ascii="Microsoft YaHei" w:eastAsia="Microsoft YaHei" w:hAnsi="Microsoft YaHei"/>
-          <w:sz w:val="18"/>
-          <w:szCs w:val="18"/>
-        </w:rPr>
         <w:fldChar w:fldCharType="separate"/>
       </w:r>
       <w:r>
         <w:rPr>
           <w:rStyle w:val="a8"/>
-          <w:rFonts w:ascii="Microsoft YaHei" w:eastAsia="Microsoft YaHei" w:hAnsi="Microsoft YaHei" w:cs="Consolas"/>
+          <w:rFonts w:ascii="微软雅黑" w:eastAsia="微软雅黑" w:hAnsi="微软雅黑" w:cs="Consolas"/>
           <w:sz w:val="18"/>
           <w:szCs w:val="18"/>
         </w:rPr>
@@ -2839,7 +2868,7 @@
       <w:r>
         <w:rPr>
           <w:rStyle w:val="a8"/>
-          <w:rFonts w:ascii="Microsoft YaHei" w:eastAsia="Microsoft YaHei" w:hAnsi="Microsoft YaHei" w:cs="Consolas"/>
+          <w:rFonts w:ascii="微软雅黑" w:eastAsia="微软雅黑" w:hAnsi="微软雅黑" w:cs="Consolas"/>
           <w:sz w:val="18"/>
           <w:szCs w:val="18"/>
         </w:rPr>
@@ -2856,16 +2885,16 @@
         <w:spacing w:line="276" w:lineRule="auto"/>
         <w:ind w:firstLineChars="0"/>
         <w:rPr>
-          <w:rFonts w:ascii="Microsoft YaHei" w:eastAsia="Microsoft YaHei" w:hAnsi="Microsoft YaHei" w:cs="Consolas"/>
-          <w:color w:val="333333"/>
-          <w:sz w:val="18"/>
-          <w:szCs w:val="18"/>
-        </w:rPr>
-      </w:pPr>
-      <w:proofErr w:type="spellStart"/>
-      <w:r>
-        <w:rPr>
-          <w:rFonts w:ascii="Microsoft YaHei" w:eastAsia="Microsoft YaHei" w:hAnsi="Microsoft YaHei" w:cs="Consolas"/>
+          <w:rFonts w:ascii="微软雅黑" w:eastAsia="微软雅黑" w:hAnsi="微软雅黑" w:cs="Consolas"/>
+          <w:color w:val="333333"/>
+          <w:sz w:val="18"/>
+          <w:szCs w:val="18"/>
+        </w:rPr>
+      </w:pPr>
+      <w:proofErr w:type="spellStart"/>
+      <w:r>
+        <w:rPr>
+          <w:rFonts w:ascii="微软雅黑" w:eastAsia="微软雅黑" w:hAnsi="微软雅黑" w:cs="Consolas"/>
           <w:color w:val="333333"/>
           <w:sz w:val="18"/>
           <w:szCs w:val="18"/>
@@ -2875,7 +2904,7 @@
       <w:proofErr w:type="spellEnd"/>
       <w:r>
         <w:rPr>
-          <w:rFonts w:ascii="Microsoft YaHei" w:eastAsia="Microsoft YaHei" w:hAnsi="Microsoft YaHei" w:cs="Consolas"/>
+          <w:rFonts w:ascii="微软雅黑" w:eastAsia="微软雅黑" w:hAnsi="微软雅黑" w:cs="Consolas"/>
           <w:color w:val="333333"/>
           <w:sz w:val="18"/>
           <w:szCs w:val="18"/>
@@ -2885,7 +2914,7 @@
       <w:proofErr w:type="spellStart"/>
       <w:r>
         <w:rPr>
-          <w:rFonts w:ascii="Microsoft YaHei" w:eastAsia="Microsoft YaHei" w:hAnsi="Microsoft YaHei" w:cs="Consolas" w:hint="eastAsia"/>
+          <w:rFonts w:ascii="微软雅黑" w:eastAsia="微软雅黑" w:hAnsi="微软雅黑" w:cs="Consolas" w:hint="eastAsia"/>
           <w:color w:val="333333"/>
           <w:sz w:val="18"/>
           <w:szCs w:val="18"/>
@@ -2895,7 +2924,7 @@
       <w:proofErr w:type="spellEnd"/>
       <w:r>
         <w:rPr>
-          <w:rFonts w:ascii="Microsoft YaHei" w:eastAsia="Microsoft YaHei" w:hAnsi="Microsoft YaHei" w:cs="Consolas" w:hint="eastAsia"/>
+          <w:rFonts w:ascii="微软雅黑" w:eastAsia="微软雅黑" w:hAnsi="微软雅黑" w:cs="Consolas" w:hint="eastAsia"/>
           <w:color w:val="333333"/>
           <w:sz w:val="18"/>
           <w:szCs w:val="18"/>
@@ -2904,7 +2933,7 @@
       </w:r>
       <w:r>
         <w:rPr>
-          <w:rFonts w:ascii="Microsoft YaHei" w:eastAsia="Microsoft YaHei" w:hAnsi="Microsoft YaHei" w:cs="Consolas"/>
+          <w:rFonts w:ascii="微软雅黑" w:eastAsia="微软雅黑" w:hAnsi="微软雅黑" w:cs="Consolas"/>
           <w:color w:val="333333"/>
           <w:sz w:val="18"/>
           <w:szCs w:val="18"/>
@@ -2913,7 +2942,7 @@
       </w:r>
       <w:r>
         <w:rPr>
-          <w:rFonts w:ascii="Microsoft YaHei" w:eastAsia="Microsoft YaHei" w:hAnsi="Microsoft YaHei" w:cs="Consolas" w:hint="eastAsia"/>
+          <w:rFonts w:ascii="微软雅黑" w:eastAsia="微软雅黑" w:hAnsi="微软雅黑" w:cs="Consolas" w:hint="eastAsia"/>
           <w:color w:val="333333"/>
           <w:sz w:val="18"/>
           <w:szCs w:val="18"/>
@@ -2927,7 +2956,7 @@
         <w:spacing w:line="276" w:lineRule="auto"/>
         <w:ind w:left="1200" w:firstLineChars="0" w:firstLine="0"/>
         <w:rPr>
-          <w:rFonts w:ascii="Microsoft YaHei" w:eastAsia="Microsoft YaHei" w:hAnsi="Microsoft YaHei" w:cs="Consolas"/>
+          <w:rFonts w:ascii="微软雅黑" w:eastAsia="微软雅黑" w:hAnsi="微软雅黑" w:cs="Consolas"/>
           <w:color w:val="333333"/>
           <w:sz w:val="18"/>
           <w:szCs w:val="18"/>
@@ -2937,7 +2966,7 @@
       <w:proofErr w:type="gramStart"/>
       <w:r>
         <w:rPr>
-          <w:rFonts w:ascii="Microsoft YaHei" w:eastAsia="Microsoft YaHei" w:hAnsi="Microsoft YaHei" w:cs="Consolas"/>
+          <w:rFonts w:ascii="微软雅黑" w:eastAsia="微软雅黑" w:hAnsi="微软雅黑" w:cs="Consolas"/>
           <w:color w:val="009900"/>
           <w:sz w:val="18"/>
           <w:szCs w:val="18"/>
@@ -2949,7 +2978,7 @@
       <w:proofErr w:type="gramEnd"/>
       <w:r>
         <w:rPr>
-          <w:rFonts w:ascii="Microsoft YaHei" w:eastAsia="Microsoft YaHei" w:hAnsi="Microsoft YaHei" w:cs="Consolas"/>
+          <w:rFonts w:ascii="微软雅黑" w:eastAsia="微软雅黑" w:hAnsi="微软雅黑" w:cs="Consolas"/>
           <w:color w:val="009900"/>
           <w:sz w:val="18"/>
           <w:szCs w:val="18"/>
@@ -2960,7 +2989,7 @@
       <w:proofErr w:type="spellStart"/>
       <w:r>
         <w:rPr>
-          <w:rFonts w:ascii="Microsoft YaHei" w:eastAsia="Microsoft YaHei" w:hAnsi="Microsoft YaHei" w:cs="Consolas"/>
+          <w:rFonts w:ascii="微软雅黑" w:eastAsia="微软雅黑" w:hAnsi="微软雅黑" w:cs="Consolas"/>
           <w:color w:val="009900"/>
           <w:sz w:val="18"/>
           <w:szCs w:val="18"/>
@@ -2971,7 +3000,7 @@
       <w:proofErr w:type="spellEnd"/>
       <w:r>
         <w:rPr>
-          <w:rFonts w:ascii="Microsoft YaHei" w:eastAsia="Microsoft YaHei" w:hAnsi="Microsoft YaHei" w:cs="Consolas"/>
+          <w:rFonts w:ascii="微软雅黑" w:eastAsia="微软雅黑" w:hAnsi="微软雅黑" w:cs="Consolas"/>
           <w:color w:val="009900"/>
           <w:sz w:val="18"/>
           <w:szCs w:val="18"/>
@@ -2986,26 +3015,26 @@
         <w:spacing w:line="276" w:lineRule="auto"/>
         <w:ind w:left="1200" w:firstLineChars="0" w:firstLine="0"/>
         <w:rPr>
-          <w:rFonts w:ascii="Microsoft YaHei" w:eastAsia="Microsoft YaHei" w:hAnsi="Microsoft YaHei" w:cs="Consolas"/>
-          <w:color w:val="333333"/>
-          <w:sz w:val="18"/>
-          <w:szCs w:val="18"/>
-        </w:rPr>
-      </w:pPr>
-      <w:r>
-        <w:rPr>
-          <w:rFonts w:ascii="Microsoft YaHei" w:eastAsia="Microsoft YaHei" w:hAnsi="Microsoft YaHei" w:cs="Consolas"/>
+          <w:rFonts w:ascii="微软雅黑" w:eastAsia="微软雅黑" w:hAnsi="微软雅黑" w:cs="Consolas"/>
+          <w:color w:val="333333"/>
+          <w:sz w:val="18"/>
+          <w:szCs w:val="18"/>
+        </w:rPr>
+      </w:pPr>
+      <w:r>
+        <w:rPr>
+          <w:rFonts w:ascii="微软雅黑" w:eastAsia="微软雅黑" w:hAnsi="微软雅黑" w:cs="Consolas"/>
           <w:color w:val="333333"/>
           <w:sz w:val="18"/>
           <w:szCs w:val="18"/>
         </w:rPr>
         <w:t>参考：</w:t>
       </w:r>
-      <w:hyperlink r:id="rId14" w:history="1">
+      <w:hyperlink r:id="rId16" w:history="1">
         <w:r>
           <w:rPr>
             <w:rStyle w:val="a8"/>
-            <w:rFonts w:ascii="Microsoft YaHei" w:eastAsia="Microsoft YaHei" w:hAnsi="Microsoft YaHei" w:cs="Consolas"/>
+            <w:rFonts w:ascii="微软雅黑" w:eastAsia="微软雅黑" w:hAnsi="微软雅黑" w:cs="Consolas"/>
             <w:sz w:val="18"/>
             <w:szCs w:val="18"/>
           </w:rPr>
@@ -3018,12 +3047,91 @@
         <w:pStyle w:val="a3"/>
         <w:numPr>
           <w:ilvl w:val="0"/>
+          <w:numId w:val="4"/>
+        </w:numPr>
+        <w:spacing w:line="276" w:lineRule="auto"/>
+        <w:ind w:firstLineChars="0"/>
+        <w:rPr>
+          <w:rFonts w:ascii="微软雅黑" w:eastAsia="微软雅黑" w:hAnsi="微软雅黑" w:cs="Consolas"/>
+          <w:color w:val="333333"/>
+          <w:sz w:val="18"/>
+          <w:szCs w:val="18"/>
+        </w:rPr>
+      </w:pPr>
+      <w:proofErr w:type="spellStart"/>
+      <w:r>
+        <w:rPr>
+          <w:rFonts w:ascii="微软雅黑" w:eastAsia="微软雅黑" w:hAnsi="微软雅黑" w:cs="Consolas"/>
+          <w:color w:val="333333"/>
+          <w:sz w:val="18"/>
+          <w:szCs w:val="18"/>
+        </w:rPr>
+        <w:t>RecyclerView.OnScrollListener</w:t>
+      </w:r>
+      <w:proofErr w:type="spellEnd"/>
+    </w:p>
+    <w:p>
+      <w:pPr>
+        <w:pStyle w:val="a3"/>
+        <w:ind w:left="780" w:firstLineChars="0" w:firstLine="0"/>
+        <w:rPr>
+          <w:rFonts w:ascii="微软雅黑" w:eastAsia="微软雅黑" w:hAnsi="微软雅黑" w:cs="Consolas" w:hint="eastAsia"/>
+          <w:color w:val="333333"/>
+          <w:sz w:val="18"/>
+          <w:szCs w:val="18"/>
+        </w:rPr>
+      </w:pPr>
+      <w:r>
+        <w:rPr>
+          <w:rFonts w:ascii="微软雅黑" w:eastAsia="微软雅黑" w:hAnsi="微软雅黑" w:cs="Consolas" w:hint="eastAsia"/>
+          <w:color w:val="333333"/>
+          <w:sz w:val="18"/>
+          <w:szCs w:val="18"/>
+        </w:rPr>
+        <w:t>SCROLL_STATE_DRAGGING： 手指按住屏幕拖动</w:t>
+      </w:r>
+      <w:r>
+        <w:rPr>
+          <w:rFonts w:ascii="微软雅黑" w:eastAsia="微软雅黑" w:hAnsi="微软雅黑" w:cs="Consolas" w:hint="eastAsia"/>
+          <w:color w:val="333333"/>
+          <w:sz w:val="18"/>
+          <w:szCs w:val="18"/>
+        </w:rPr>
+        <w:br/>
+      </w:r>
+      <w:bookmarkStart w:id="0" w:name="_GoBack"/>
+      <w:bookmarkEnd w:id="0"/>
+      <w:r>
+        <w:rPr>
+          <w:rFonts w:ascii="微软雅黑" w:eastAsia="微软雅黑" w:hAnsi="微软雅黑" w:cs="Consolas" w:hint="eastAsia"/>
+          <w:color w:val="333333"/>
+          <w:sz w:val="18"/>
+          <w:szCs w:val="18"/>
+        </w:rPr>
+        <w:t>SCROLL_STATE_SETTLING： 手指快速在屏幕滑一下后的惯性滑动</w:t>
+      </w:r>
+      <w:r>
+        <w:rPr>
+          <w:rFonts w:ascii="微软雅黑" w:eastAsia="微软雅黑" w:hAnsi="微软雅黑" w:cs="Consolas" w:hint="eastAsia"/>
+          <w:color w:val="333333"/>
+          <w:sz w:val="18"/>
+          <w:szCs w:val="18"/>
+        </w:rPr>
+        <w:br/>
+        <w:t>SCROLL_STATE_IDLE： 屏幕处于静止状态</w:t>
+      </w:r>
+    </w:p>
+    <w:p>
+      <w:pPr>
+        <w:pStyle w:val="a3"/>
+        <w:numPr>
+          <w:ilvl w:val="0"/>
           <w:numId w:val="1"/>
         </w:numPr>
         <w:spacing w:line="276" w:lineRule="auto"/>
         <w:ind w:firstLineChars="0"/>
         <w:rPr>
-          <w:rFonts w:ascii="Microsoft YaHei" w:eastAsia="Microsoft YaHei" w:hAnsi="Microsoft YaHei" w:cs="Consolas"/>
+          <w:rFonts w:ascii="微软雅黑" w:eastAsia="微软雅黑" w:hAnsi="微软雅黑" w:cs="Consolas"/>
           <w:color w:val="333333"/>
           <w:sz w:val="18"/>
           <w:szCs w:val="18"/>
@@ -4775,7 +4883,7 @@
     <w:lsdException w:name="Table Web 2" w:semiHidden="1" w:unhideWhenUsed="1"/>
     <w:lsdException w:name="Table Web 3" w:semiHidden="1" w:unhideWhenUsed="1"/>
     <w:lsdException w:name="Balloon Text" w:semiHidden="1" w:unhideWhenUsed="1"/>
-    <w:lsdException w:name="Table Grid" w:semiHidden="1" w:uiPriority="39" w:unhideWhenUsed="1"/>
+    <w:lsdException w:name="Table Grid" w:uiPriority="39"/>
     <w:lsdException w:name="Table Theme" w:semiHidden="1" w:unhideWhenUsed="1"/>
     <w:lsdException w:name="Placeholder Text" w:semiHidden="1"/>
     <w:lsdException w:name="No Spacing" w:uiPriority="1" w:qFormat="1"/>

</xml_diff>